<commit_message>
Mejora y agregado de docuentacion
se agrego documentacion nueva y se modifico alguna para segunda
iteracion
</commit_message>
<xml_diff>
--- a/Documentacion/Requerimientos.docx
+++ b/Documentacion/Requerimientos.docx
@@ -584,289 +584,1779 @@
         <w:rPr>
           <w:lang w:val="es-GT"/>
         </w:rPr>
-        <w:t>Al momento de crear un ciclo nuevo los alumnos aprobados del ciclo anterior se inscribirán en el grado superior inme</w:t>
-      </w:r>
+        <w:t>Al momento de crear un ciclo nuevo los alumnos aprobados del ciclo anterior se inscribirán en el grado superior inmediato.</w:t>
+      </w:r>
+      <w:r>
+        <w:rPr>
+          <w:lang w:val="es-GT"/>
+        </w:rPr>
+        <w:t xml:space="preserve"> - F</w:t>
+      </w:r>
+    </w:p>
+    <w:p>
+      <w:pPr>
+        <w:pStyle w:val="Prrafodelista"/>
+        <w:numPr>
+          <w:ilvl w:val="0"/>
+          <w:numId w:val="11"/>
+        </w:numPr>
+        <w:jc w:val="both"/>
+        <w:rPr>
+          <w:highlight w:val="yellow"/>
+          <w:lang w:val="es-GT"/>
+        </w:rPr>
+      </w:pPr>
+      <w:r>
+        <w:rPr>
+          <w:highlight w:val="yellow"/>
+          <w:lang w:val="es-GT"/>
+        </w:rPr>
+        <w:t>Se asignará a cada grado un maestro guía.</w:t>
+      </w:r>
+      <w:r>
+        <w:rPr>
+          <w:highlight w:val="yellow"/>
+          <w:lang w:val="es-GT"/>
+        </w:rPr>
+        <w:t xml:space="preserve"> - NF</w:t>
+      </w:r>
+    </w:p>
+    <w:p>
+      <w:pPr>
+        <w:pStyle w:val="Prrafodelista"/>
+        <w:numPr>
+          <w:ilvl w:val="0"/>
+          <w:numId w:val="11"/>
+        </w:numPr>
+        <w:jc w:val="both"/>
+        <w:rPr>
+          <w:lang w:val="es-GT"/>
+        </w:rPr>
+      </w:pPr>
+      <w:r>
+        <w:rPr>
+          <w:lang w:val="es-GT"/>
+        </w:rPr>
+        <w:t>Los alumnos almacenados en el sistema solo deberán de validar o actualizar los datos del sistema al momento de la inscripción.</w:t>
+      </w:r>
+      <w:r>
+        <w:rPr>
+          <w:lang w:val="es-GT"/>
+        </w:rPr>
+        <w:t xml:space="preserve"> - F</w:t>
+      </w:r>
+    </w:p>
+    <w:p>
+      <w:pPr>
+        <w:pStyle w:val="Prrafodelista"/>
+        <w:numPr>
+          <w:ilvl w:val="0"/>
+          <w:numId w:val="11"/>
+        </w:numPr>
+        <w:jc w:val="both"/>
+        <w:rPr>
+          <w:lang w:val="es-GT"/>
+        </w:rPr>
+      </w:pPr>
+      <w:r>
+        <w:rPr>
+          <w:lang w:val="es-GT"/>
+        </w:rPr>
+        <w:t xml:space="preserve">La pantalla inicial debe presentar de forma accesible las siguientes opciones: Estudiantes, Notas, Personal, </w:t>
+      </w:r>
+      <w:r>
+        <w:rPr>
+          <w:highlight w:val="yellow"/>
+          <w:lang w:val="es-GT"/>
+        </w:rPr>
+        <w:t>Pagos</w:t>
+      </w:r>
+      <w:r>
+        <w:rPr>
+          <w:lang w:val="es-GT"/>
+        </w:rPr>
+        <w:t>, Administración</w:t>
+      </w:r>
+      <w:r>
+        <w:rPr>
+          <w:lang w:val="es-GT"/>
+        </w:rPr>
+        <w:t xml:space="preserve"> - F</w:t>
+      </w:r>
+    </w:p>
+    <w:p>
+      <w:pPr>
+        <w:jc w:val="both"/>
+        <w:rPr>
+          <w:b/>
+          <w:lang w:val="es-GT"/>
+        </w:rPr>
+      </w:pPr>
+      <w:r>
+        <w:rPr>
+          <w:b/>
+          <w:lang w:val="es-GT"/>
+        </w:rPr>
+        <w:t>Gestión de inscripción</w:t>
+      </w:r>
+    </w:p>
+    <w:p>
+      <w:pPr>
+        <w:pStyle w:val="Prrafodelista"/>
+        <w:numPr>
+          <w:ilvl w:val="0"/>
+          <w:numId w:val="12"/>
+        </w:numPr>
+        <w:jc w:val="both"/>
+        <w:rPr>
+          <w:lang w:val="es-GT"/>
+        </w:rPr>
+      </w:pPr>
+      <w:r>
+        <w:rPr>
+          <w:lang w:val="es-GT"/>
+        </w:rPr>
+        <w:lastRenderedPageBreak/>
+        <w:t xml:space="preserve">En el contexto de Inscribir Alumnos se deberán llenar los siguientes formularios: Datos del Estudiante, </w:t>
+      </w:r>
+      <w:r>
+        <w:rPr>
+          <w:highlight w:val="yellow"/>
+          <w:lang w:val="es-GT"/>
+        </w:rPr>
+        <w:t>Ficha de Docencia</w:t>
+      </w:r>
+      <w:r>
+        <w:rPr>
+          <w:lang w:val="es-GT"/>
+        </w:rPr>
+        <w:t>, Reglamento y Convenio de Pagos.</w:t>
+      </w:r>
+      <w:r>
+        <w:rPr>
+          <w:lang w:val="es-GT"/>
+        </w:rPr>
+        <w:t xml:space="preserve"> - F</w:t>
+      </w:r>
+    </w:p>
+    <w:p>
+      <w:pPr>
+        <w:pStyle w:val="Prrafodelista"/>
+        <w:numPr>
+          <w:ilvl w:val="0"/>
+          <w:numId w:val="12"/>
+        </w:numPr>
+        <w:jc w:val="both"/>
+        <w:rPr>
+          <w:highlight w:val="yellow"/>
+          <w:lang w:val="es-GT"/>
+        </w:rPr>
+      </w:pPr>
+      <w:r>
+        <w:rPr>
+          <w:lang w:val="es-GT"/>
+        </w:rPr>
+        <w:t>A</w:t>
+      </w:r>
+      <w:r>
+        <w:rPr>
+          <w:highlight w:val="yellow"/>
+          <w:lang w:val="es-GT"/>
+        </w:rPr>
+        <w:t>l momento de Llenar los Datos del Estudiante se deberá contar con la opción de Tomar fotografía al Estudiante a inscribir.</w:t>
+      </w:r>
+      <w:r>
+        <w:rPr>
+          <w:highlight w:val="yellow"/>
+          <w:lang w:val="es-GT"/>
+        </w:rPr>
+        <w:t xml:space="preserve"> - NF</w:t>
+      </w:r>
+    </w:p>
+    <w:p>
+      <w:pPr>
+        <w:pStyle w:val="Prrafodelista"/>
+        <w:numPr>
+          <w:ilvl w:val="0"/>
+          <w:numId w:val="12"/>
+        </w:numPr>
+        <w:jc w:val="both"/>
+        <w:rPr>
+          <w:lang w:val="es-GT"/>
+        </w:rPr>
+      </w:pPr>
+      <w:r>
+        <w:rPr>
+          <w:lang w:val="es-GT"/>
+        </w:rPr>
+        <w:t>En el contexto de Inscribir mnos luego de llenar los formularios correspondientes se podrá imprimir cada uno de ellos para ser firmados por el Encargado el Estudiante.</w:t>
+      </w:r>
+      <w:r>
+        <w:rPr>
+          <w:lang w:val="es-GT"/>
+        </w:rPr>
+        <w:t xml:space="preserve"> - F</w:t>
+      </w:r>
+    </w:p>
+    <w:p>
+      <w:pPr>
+        <w:pStyle w:val="Prrafodelista"/>
+        <w:numPr>
+          <w:ilvl w:val="0"/>
+          <w:numId w:val="12"/>
+        </w:numPr>
+        <w:jc w:val="both"/>
+        <w:rPr>
+          <w:lang w:val="es-GT"/>
+        </w:rPr>
+      </w:pPr>
+      <w:r>
+        <w:rPr>
+          <w:lang w:val="es-GT"/>
+        </w:rPr>
+        <w:t>Los datos del Estudiante podrán ser actualizados.</w:t>
+      </w:r>
+      <w:r>
+        <w:rPr>
+          <w:lang w:val="es-GT"/>
+        </w:rPr>
+        <w:t xml:space="preserve"> - NF</w:t>
+      </w:r>
+    </w:p>
+    <w:p>
+      <w:pPr>
+        <w:spacing w:after="0"/>
+        <w:jc w:val="both"/>
+        <w:rPr>
+          <w:lang w:val="es-GT"/>
+        </w:rPr>
+      </w:pPr>
+    </w:p>
+    <w:p>
+      <w:pPr>
+        <w:spacing w:after="0"/>
+        <w:jc w:val="both"/>
+        <w:rPr>
+          <w:lang w:val="es-GT"/>
+        </w:rPr>
+      </w:pPr>
+    </w:p>
+    <w:p>
+      <w:pPr>
+        <w:spacing w:after="0"/>
+        <w:jc w:val="center"/>
+        <w:rPr>
+          <w:b/>
+          <w:sz w:val="32"/>
+          <w:lang w:val="es-GT"/>
+        </w:rPr>
+      </w:pPr>
+      <w:r>
+        <w:rPr>
+          <w:b/>
+          <w:sz w:val="32"/>
+          <w:lang w:val="es-GT"/>
+        </w:rPr>
+        <w:t>Iteraciones</w:t>
+      </w:r>
+    </w:p>
+    <w:p>
+      <w:pPr>
+        <w:spacing w:after="0"/>
+        <w:jc w:val="both"/>
+        <w:rPr>
+          <w:b/>
+          <w:sz w:val="28"/>
+          <w:lang w:val="es-GT"/>
+        </w:rPr>
+      </w:pPr>
+      <w:r>
+        <w:rPr>
+          <w:b/>
+          <w:sz w:val="28"/>
+          <w:lang w:val="es-GT"/>
+        </w:rPr>
+        <w:t>Iteración #1</w:t>
+      </w:r>
+    </w:p>
+    <w:p>
+      <w:pPr>
+        <w:pStyle w:val="Prrafodelista"/>
+        <w:numPr>
+          <w:ilvl w:val="0"/>
+          <w:numId w:val="13"/>
+        </w:numPr>
+        <w:spacing w:after="0"/>
+        <w:jc w:val="both"/>
+        <w:rPr>
+          <w:lang w:val="es-GT"/>
+        </w:rPr>
+      </w:pPr>
+      <w:r>
+        <w:rPr>
+          <w:b/>
+          <w:lang w:val="es-GT"/>
+        </w:rPr>
+        <w:t xml:space="preserve">Creación de </w:t>
+      </w:r>
+      <w:proofErr w:type="spellStart"/>
+      <w:r>
+        <w:rPr>
+          <w:b/>
+          <w:lang w:val="es-GT"/>
+        </w:rPr>
+        <w:t>Login</w:t>
+      </w:r>
+      <w:proofErr w:type="spellEnd"/>
+      <w:r>
+        <w:rPr>
+          <w:lang w:val="es-GT"/>
+        </w:rPr>
+        <w:t>. Contará con los campos de información de Nombre de Usuario y contraseña del usuario.</w:t>
+      </w:r>
+    </w:p>
+    <w:p>
+      <w:pPr>
+        <w:pStyle w:val="Prrafodelista"/>
+        <w:numPr>
+          <w:ilvl w:val="0"/>
+          <w:numId w:val="13"/>
+        </w:numPr>
+        <w:spacing w:after="0"/>
+        <w:jc w:val="both"/>
+        <w:rPr>
+          <w:lang w:val="es-GT"/>
+        </w:rPr>
+      </w:pPr>
+      <w:r>
+        <w:rPr>
+          <w:b/>
+          <w:lang w:val="es-GT"/>
+        </w:rPr>
+        <w:t>El administrador del sistema podrá crear nuevos usuarios y asignarles privilegios.</w:t>
+      </w:r>
+      <w:r>
+        <w:rPr>
+          <w:lang w:val="es-GT"/>
+        </w:rPr>
+        <w:t xml:space="preserve"> Para la creación de usuarios el administrador debe ingresar el nombre del usuario deseado y la contraseña que le asignara.</w:t>
+      </w:r>
+    </w:p>
+    <w:p>
+      <w:pPr>
+        <w:pStyle w:val="Prrafodelista"/>
+        <w:numPr>
+          <w:ilvl w:val="0"/>
+          <w:numId w:val="13"/>
+        </w:numPr>
+        <w:spacing w:after="0"/>
+        <w:jc w:val="both"/>
+        <w:rPr>
+          <w:b/>
+          <w:lang w:val="es-GT"/>
+        </w:rPr>
+      </w:pPr>
+      <w:r>
+        <w:rPr>
+          <w:b/>
+          <w:lang w:val="es-GT"/>
+        </w:rPr>
+        <w:t xml:space="preserve">El administrador será el único usuario que pueda crear ciclos escolares. </w:t>
+      </w:r>
+      <w:r>
+        <w:rPr>
+          <w:lang w:val="es-GT"/>
+        </w:rPr>
+        <w:t>Para la creación de un nuevo ciclo escolar el administrador deberá acceder a la opción de Crear Ciclo nuevo, luego se procederá a verificar la fecha del sistema, así como los datos que posee el sistema para su migración hacia el nuevo ciclo.</w:t>
+      </w:r>
+    </w:p>
+    <w:p>
+      <w:pPr>
+        <w:pStyle w:val="Prrafodelista"/>
+        <w:numPr>
+          <w:ilvl w:val="0"/>
+          <w:numId w:val="13"/>
+        </w:numPr>
+        <w:spacing w:after="0"/>
+        <w:jc w:val="both"/>
+        <w:rPr>
+          <w:b/>
+          <w:lang w:val="es-GT"/>
+        </w:rPr>
+      </w:pPr>
+      <w:r>
+        <w:rPr>
+          <w:b/>
+          <w:lang w:val="es-GT"/>
+        </w:rPr>
+        <w:t xml:space="preserve">Los usos de las herramientas dentro del sistema serán limitadas según los privilegios asignados a los usuarios. </w:t>
+      </w:r>
+      <w:r>
+        <w:rPr>
+          <w:lang w:val="es-GT"/>
+        </w:rPr>
+        <w:t>Al momento de acceder el sistema verificara el perfil y permisos del usuario para validar la información que se le presentara en pantalla.</w:t>
+      </w:r>
+    </w:p>
+    <w:p>
+      <w:pPr>
+        <w:pStyle w:val="Prrafodelista"/>
+        <w:numPr>
+          <w:ilvl w:val="0"/>
+          <w:numId w:val="13"/>
+        </w:numPr>
+        <w:spacing w:after="0"/>
+        <w:jc w:val="both"/>
+        <w:rPr>
+          <w:b/>
+          <w:lang w:val="es-GT"/>
+        </w:rPr>
+      </w:pPr>
+      <w:r>
+        <w:rPr>
+          <w:b/>
+          <w:lang w:val="es-GT"/>
+        </w:rPr>
+        <w:t xml:space="preserve">El administrador creará las Áreas Curriculares predeterminadas para cada Grado. </w:t>
+      </w:r>
+      <w:r>
+        <w:rPr>
+          <w:lang w:val="es-GT"/>
+        </w:rPr>
+        <w:t xml:space="preserve">El administrador </w:t>
+      </w:r>
+      <w:proofErr w:type="gramStart"/>
+      <w:r>
+        <w:rPr>
+          <w:lang w:val="es-GT"/>
+        </w:rPr>
+        <w:t>proporcionara</w:t>
+      </w:r>
+      <w:proofErr w:type="gramEnd"/>
+      <w:r>
+        <w:rPr>
+          <w:lang w:val="es-GT"/>
+        </w:rPr>
+        <w:t xml:space="preserve"> al sistema la cantidad y el nombre de cada clase que recibirá cada grado.</w:t>
+      </w:r>
+    </w:p>
+    <w:p>
+      <w:pPr>
+        <w:pStyle w:val="Prrafodelista"/>
+        <w:numPr>
+          <w:ilvl w:val="0"/>
+          <w:numId w:val="13"/>
+        </w:numPr>
+        <w:spacing w:after="0"/>
+        <w:jc w:val="both"/>
+        <w:rPr>
+          <w:lang w:val="es-GT"/>
+        </w:rPr>
+      </w:pPr>
+      <w:r>
+        <w:rPr>
+          <w:b/>
+          <w:lang w:val="es-GT"/>
+        </w:rPr>
+        <w:t xml:space="preserve">El registro de información personal de los maestros será a cargo de un usuario con privilegios de Secretaria o administrador. </w:t>
+      </w:r>
+      <w:r>
+        <w:rPr>
+          <w:lang w:val="es-GT"/>
+        </w:rPr>
+        <w:t>La información proporcionada por el maestro para su registro será: Nombre.</w:t>
+      </w:r>
+    </w:p>
+    <w:p>
+      <w:pPr>
+        <w:pStyle w:val="Prrafodelista"/>
+        <w:numPr>
+          <w:ilvl w:val="1"/>
+          <w:numId w:val="13"/>
+        </w:numPr>
+        <w:spacing w:after="0"/>
+        <w:jc w:val="both"/>
+        <w:rPr>
+          <w:lang w:val="es-GT"/>
+        </w:rPr>
+      </w:pPr>
+      <w:r>
+        <w:rPr>
+          <w:lang w:val="es-GT"/>
+        </w:rPr>
+        <w:t>Datos Personales</w:t>
+      </w:r>
+    </w:p>
+    <w:p>
+      <w:pPr>
+        <w:pStyle w:val="Prrafodelista"/>
+        <w:numPr>
+          <w:ilvl w:val="2"/>
+          <w:numId w:val="13"/>
+        </w:numPr>
+        <w:spacing w:after="0"/>
+        <w:jc w:val="both"/>
+        <w:rPr>
+          <w:lang w:val="es-GT"/>
+        </w:rPr>
+      </w:pPr>
+      <w:r>
+        <w:rPr>
+          <w:lang w:val="es-GT"/>
+        </w:rPr>
+        <w:t>Fecha de Nacimiento.</w:t>
+      </w:r>
+    </w:p>
+    <w:p>
+      <w:pPr>
+        <w:pStyle w:val="Prrafodelista"/>
+        <w:numPr>
+          <w:ilvl w:val="2"/>
+          <w:numId w:val="13"/>
+        </w:numPr>
+        <w:spacing w:after="0"/>
+        <w:jc w:val="both"/>
+        <w:rPr>
+          <w:lang w:val="es-GT"/>
+        </w:rPr>
+      </w:pPr>
+      <w:r>
+        <w:rPr>
+          <w:lang w:val="es-GT"/>
+        </w:rPr>
+        <w:t>D.P.I.</w:t>
+      </w:r>
+    </w:p>
+    <w:p>
+      <w:pPr>
+        <w:pStyle w:val="Prrafodelista"/>
+        <w:numPr>
+          <w:ilvl w:val="2"/>
+          <w:numId w:val="13"/>
+        </w:numPr>
+        <w:spacing w:after="0"/>
+        <w:jc w:val="both"/>
+        <w:rPr>
+          <w:lang w:val="es-GT"/>
+        </w:rPr>
+      </w:pPr>
+      <w:r>
+        <w:rPr>
+          <w:lang w:val="es-GT"/>
+        </w:rPr>
+        <w:t>No. Afiliación al IGSS.</w:t>
+      </w:r>
+    </w:p>
+    <w:p>
+      <w:pPr>
+        <w:pStyle w:val="Prrafodelista"/>
+        <w:numPr>
+          <w:ilvl w:val="2"/>
+          <w:numId w:val="13"/>
+        </w:numPr>
+        <w:spacing w:after="0"/>
+        <w:jc w:val="both"/>
+        <w:rPr>
+          <w:lang w:val="es-GT"/>
+        </w:rPr>
+      </w:pPr>
+      <w:r>
+        <w:rPr>
+          <w:lang w:val="es-GT"/>
+        </w:rPr>
+        <w:t>Teléfono de Casa.</w:t>
+      </w:r>
+    </w:p>
+    <w:p>
+      <w:pPr>
+        <w:pStyle w:val="Prrafodelista"/>
+        <w:numPr>
+          <w:ilvl w:val="2"/>
+          <w:numId w:val="13"/>
+        </w:numPr>
+        <w:spacing w:after="0"/>
+        <w:jc w:val="both"/>
+        <w:rPr>
+          <w:lang w:val="es-GT"/>
+        </w:rPr>
+      </w:pPr>
+      <w:r>
+        <w:rPr>
+          <w:lang w:val="es-GT"/>
+        </w:rPr>
+        <w:t>Dirección.</w:t>
+      </w:r>
+    </w:p>
+    <w:p>
+      <w:pPr>
+        <w:pStyle w:val="Prrafodelista"/>
+        <w:numPr>
+          <w:ilvl w:val="2"/>
+          <w:numId w:val="13"/>
+        </w:numPr>
+        <w:spacing w:after="0"/>
+        <w:jc w:val="both"/>
+        <w:rPr>
+          <w:lang w:val="es-GT"/>
+        </w:rPr>
+      </w:pPr>
+      <w:r>
+        <w:rPr>
+          <w:lang w:val="es-GT"/>
+        </w:rPr>
+        <w:t>Por Emergencia Llamar a.</w:t>
+      </w:r>
+    </w:p>
+    <w:p>
+      <w:pPr>
+        <w:pStyle w:val="Prrafodelista"/>
+        <w:numPr>
+          <w:ilvl w:val="2"/>
+          <w:numId w:val="13"/>
+        </w:numPr>
+        <w:spacing w:after="0"/>
+        <w:jc w:val="both"/>
+        <w:rPr>
+          <w:lang w:val="es-GT"/>
+        </w:rPr>
+      </w:pPr>
+      <w:r>
+        <w:rPr>
+          <w:lang w:val="es-GT"/>
+        </w:rPr>
+        <w:t>Edad.</w:t>
+      </w:r>
+    </w:p>
+    <w:p>
+      <w:pPr>
+        <w:pStyle w:val="Prrafodelista"/>
+        <w:numPr>
+          <w:ilvl w:val="2"/>
+          <w:numId w:val="13"/>
+        </w:numPr>
+        <w:spacing w:after="0"/>
+        <w:jc w:val="both"/>
+        <w:rPr>
+          <w:lang w:val="es-GT"/>
+        </w:rPr>
+      </w:pPr>
+      <w:r>
+        <w:rPr>
+          <w:lang w:val="es-GT"/>
+        </w:rPr>
+        <w:t>Cedula de Vecindad No.</w:t>
+      </w:r>
+    </w:p>
+    <w:p>
+      <w:pPr>
+        <w:pStyle w:val="Prrafodelista"/>
+        <w:numPr>
+          <w:ilvl w:val="2"/>
+          <w:numId w:val="13"/>
+        </w:numPr>
+        <w:spacing w:after="0"/>
+        <w:jc w:val="both"/>
+        <w:rPr>
+          <w:lang w:val="es-GT"/>
+        </w:rPr>
+      </w:pPr>
+      <w:r>
+        <w:rPr>
+          <w:lang w:val="es-GT"/>
+        </w:rPr>
+        <w:t>Estado Civil.</w:t>
+      </w:r>
+    </w:p>
+    <w:p>
+      <w:pPr>
+        <w:pStyle w:val="Prrafodelista"/>
+        <w:numPr>
+          <w:ilvl w:val="2"/>
+          <w:numId w:val="13"/>
+        </w:numPr>
+        <w:spacing w:after="0"/>
+        <w:jc w:val="both"/>
+        <w:rPr>
+          <w:lang w:val="es-GT"/>
+        </w:rPr>
+      </w:pPr>
+      <w:r>
+        <w:rPr>
+          <w:lang w:val="es-GT"/>
+        </w:rPr>
+        <w:t>Celular.</w:t>
+      </w:r>
+    </w:p>
+    <w:p>
+      <w:pPr>
+        <w:pStyle w:val="Prrafodelista"/>
+        <w:numPr>
+          <w:ilvl w:val="2"/>
+          <w:numId w:val="13"/>
+        </w:numPr>
+        <w:spacing w:after="0"/>
+        <w:jc w:val="both"/>
+        <w:rPr>
+          <w:lang w:val="es-GT"/>
+        </w:rPr>
+      </w:pPr>
+      <w:r>
+        <w:rPr>
+          <w:lang w:val="es-GT"/>
+        </w:rPr>
+        <w:t>Teléfono de Casa o Celular.</w:t>
+      </w:r>
+    </w:p>
+    <w:p>
+      <w:pPr>
+        <w:pStyle w:val="Prrafodelista"/>
+        <w:numPr>
+          <w:ilvl w:val="1"/>
+          <w:numId w:val="13"/>
+        </w:numPr>
+        <w:spacing w:after="0"/>
+        <w:jc w:val="both"/>
+        <w:rPr>
+          <w:lang w:val="es-GT"/>
+        </w:rPr>
+      </w:pPr>
+      <w:r>
+        <w:rPr>
+          <w:lang w:val="es-GT"/>
+        </w:rPr>
+        <w:t>Datos Profesionales</w:t>
+      </w:r>
+      <w:r>
+        <w:rPr>
+          <w:lang w:val="es-GT"/>
+        </w:rPr>
+        <w:tab/>
+      </w:r>
+      <w:r>
+        <w:rPr>
+          <w:lang w:val="es-GT"/>
+        </w:rPr>
+        <w:tab/>
+      </w:r>
+      <w:r>
+        <w:rPr>
+          <w:lang w:val="es-GT"/>
+        </w:rPr>
+        <w:tab/>
+      </w:r>
+      <w:r>
+        <w:rPr>
+          <w:lang w:val="es-GT"/>
+        </w:rPr>
+        <w:tab/>
+      </w:r>
+      <w:r>
+        <w:rPr>
+          <w:lang w:val="es-GT"/>
+        </w:rPr>
+        <w:tab/>
+      </w:r>
+      <w:r>
+        <w:rPr>
+          <w:lang w:val="es-GT"/>
+        </w:rPr>
+        <w:tab/>
+      </w:r>
+      <w:r>
+        <w:rPr>
+          <w:lang w:val="es-GT"/>
+        </w:rPr>
+        <w:tab/>
+      </w:r>
+    </w:p>
+    <w:p>
+      <w:pPr>
+        <w:pStyle w:val="Prrafodelista"/>
+        <w:numPr>
+          <w:ilvl w:val="2"/>
+          <w:numId w:val="13"/>
+        </w:numPr>
+        <w:spacing w:after="0"/>
+        <w:jc w:val="both"/>
+        <w:rPr>
+          <w:lang w:val="es-GT"/>
+        </w:rPr>
+      </w:pPr>
+      <w:r>
+        <w:rPr>
+          <w:lang w:val="es-GT"/>
+        </w:rPr>
+        <w:t>Título que Posee</w:t>
+      </w:r>
+    </w:p>
+    <w:p>
+      <w:pPr>
+        <w:pStyle w:val="Prrafodelista"/>
+        <w:numPr>
+          <w:ilvl w:val="2"/>
+          <w:numId w:val="13"/>
+        </w:numPr>
+        <w:spacing w:after="0"/>
+        <w:jc w:val="both"/>
+        <w:rPr>
+          <w:lang w:val="es-GT"/>
+        </w:rPr>
+      </w:pPr>
+      <w:r>
+        <w:rPr>
+          <w:lang w:val="es-GT"/>
+        </w:rPr>
+        <w:t>Fecha de Graduación.</w:t>
+      </w:r>
+    </w:p>
+    <w:p>
+      <w:pPr>
+        <w:pStyle w:val="Prrafodelista"/>
+        <w:numPr>
+          <w:ilvl w:val="2"/>
+          <w:numId w:val="13"/>
+        </w:numPr>
+        <w:spacing w:after="0"/>
+        <w:jc w:val="both"/>
+        <w:rPr>
+          <w:lang w:val="es-GT"/>
+        </w:rPr>
+      </w:pPr>
+      <w:r>
+        <w:rPr>
+          <w:lang w:val="es-GT"/>
+        </w:rPr>
+        <w:lastRenderedPageBreak/>
+        <w:t>No. de Registro del Título.</w:t>
+      </w:r>
+      <w:r>
+        <w:rPr>
+          <w:lang w:val="es-GT"/>
+        </w:rPr>
+        <w:tab/>
+      </w:r>
+    </w:p>
+    <w:p>
+      <w:pPr>
+        <w:pStyle w:val="Prrafodelista"/>
+        <w:numPr>
+          <w:ilvl w:val="2"/>
+          <w:numId w:val="13"/>
+        </w:numPr>
+        <w:spacing w:after="0"/>
+        <w:jc w:val="both"/>
+        <w:rPr>
+          <w:lang w:val="es-GT"/>
+        </w:rPr>
+      </w:pPr>
+      <w:r>
+        <w:rPr>
+          <w:lang w:val="es-GT"/>
+        </w:rPr>
+        <w:t>No. de Cédula Docente.</w:t>
+      </w:r>
+    </w:p>
+    <w:p>
+      <w:pPr>
+        <w:pStyle w:val="Prrafodelista"/>
+        <w:numPr>
+          <w:ilvl w:val="2"/>
+          <w:numId w:val="13"/>
+        </w:numPr>
+        <w:spacing w:after="0"/>
+        <w:jc w:val="both"/>
+        <w:rPr>
+          <w:lang w:val="es-GT"/>
+        </w:rPr>
+      </w:pPr>
+      <w:r>
+        <w:rPr>
+          <w:lang w:val="es-GT"/>
+        </w:rPr>
+        <w:t>Fecha de Emisión.</w:t>
+      </w:r>
+    </w:p>
+    <w:p>
+      <w:pPr>
+        <w:pStyle w:val="Prrafodelista"/>
+        <w:numPr>
+          <w:ilvl w:val="2"/>
+          <w:numId w:val="13"/>
+        </w:numPr>
+        <w:spacing w:after="0"/>
+        <w:jc w:val="both"/>
+        <w:rPr>
+          <w:lang w:val="es-GT"/>
+        </w:rPr>
+      </w:pPr>
+      <w:r>
+        <w:rPr>
+          <w:lang w:val="es-GT"/>
+        </w:rPr>
+        <w:t xml:space="preserve">Registro </w:t>
+      </w:r>
+      <w:proofErr w:type="spellStart"/>
+      <w:r>
+        <w:rPr>
+          <w:lang w:val="es-GT"/>
+        </w:rPr>
+        <w:t>Escalafonario</w:t>
+      </w:r>
+      <w:proofErr w:type="spellEnd"/>
+    </w:p>
+    <w:p>
+      <w:pPr>
+        <w:pStyle w:val="Prrafodelista"/>
+        <w:numPr>
+          <w:ilvl w:val="2"/>
+          <w:numId w:val="13"/>
+        </w:numPr>
+        <w:spacing w:after="0"/>
+        <w:jc w:val="both"/>
+        <w:rPr>
+          <w:lang w:val="es-GT"/>
+        </w:rPr>
+      </w:pPr>
+      <w:r>
+        <w:rPr>
+          <w:lang w:val="es-GT"/>
+        </w:rPr>
+        <w:t>Fecha de Ascenso.</w:t>
+      </w:r>
+    </w:p>
+    <w:p>
+      <w:pPr>
+        <w:pStyle w:val="Prrafodelista"/>
+        <w:numPr>
+          <w:ilvl w:val="2"/>
+          <w:numId w:val="13"/>
+        </w:numPr>
+        <w:spacing w:after="0"/>
+        <w:jc w:val="both"/>
+        <w:rPr>
+          <w:lang w:val="es-GT"/>
+        </w:rPr>
+      </w:pPr>
+      <w:r>
+        <w:rPr>
+          <w:lang w:val="es-GT"/>
+        </w:rPr>
+        <w:t xml:space="preserve"> Clase </w:t>
+      </w:r>
+      <w:proofErr w:type="spellStart"/>
+      <w:r>
+        <w:rPr>
+          <w:lang w:val="es-GT"/>
+        </w:rPr>
+        <w:t>Escalafonaria</w:t>
+      </w:r>
+      <w:proofErr w:type="spellEnd"/>
+      <w:r>
+        <w:rPr>
+          <w:lang w:val="es-GT"/>
+        </w:rPr>
+        <w:t>.</w:t>
+      </w:r>
+    </w:p>
+    <w:p>
+      <w:pPr>
+        <w:pStyle w:val="Prrafodelista"/>
+        <w:numPr>
+          <w:ilvl w:val="2"/>
+          <w:numId w:val="13"/>
+        </w:numPr>
+        <w:spacing w:after="0"/>
+        <w:jc w:val="both"/>
+        <w:rPr>
+          <w:lang w:val="es-GT"/>
+        </w:rPr>
+      </w:pPr>
+      <w:r>
+        <w:rPr>
+          <w:lang w:val="es-GT"/>
+        </w:rPr>
+        <w:t>Inicio de Relación Laboral.</w:t>
+      </w:r>
+    </w:p>
+    <w:p>
+      <w:pPr>
+        <w:pStyle w:val="Prrafodelista"/>
+        <w:numPr>
+          <w:ilvl w:val="2"/>
+          <w:numId w:val="13"/>
+        </w:numPr>
+        <w:spacing w:after="0"/>
+        <w:jc w:val="both"/>
+        <w:rPr>
+          <w:lang w:val="es-GT"/>
+        </w:rPr>
+      </w:pPr>
+      <w:r>
+        <w:rPr>
+          <w:lang w:val="es-GT"/>
+        </w:rPr>
+        <w:t>Grado que Imparte.</w:t>
+      </w:r>
+    </w:p>
+    <w:p>
+      <w:pPr>
+        <w:pStyle w:val="Prrafodelista"/>
+        <w:numPr>
+          <w:ilvl w:val="2"/>
+          <w:numId w:val="13"/>
+        </w:numPr>
+        <w:spacing w:after="0"/>
+        <w:jc w:val="both"/>
+        <w:rPr>
+          <w:lang w:val="es-GT"/>
+        </w:rPr>
+      </w:pPr>
+      <w:r>
+        <w:rPr>
+          <w:lang w:val="es-GT"/>
+        </w:rPr>
+        <w:t>Sección.</w:t>
+      </w:r>
+    </w:p>
+    <w:p>
+      <w:pPr>
+        <w:pStyle w:val="Prrafodelista"/>
+        <w:numPr>
+          <w:ilvl w:val="0"/>
+          <w:numId w:val="13"/>
+        </w:numPr>
+        <w:spacing w:after="0"/>
+        <w:jc w:val="both"/>
+        <w:rPr>
+          <w:b/>
+          <w:lang w:val="es-GT"/>
+        </w:rPr>
+      </w:pPr>
+      <w:r>
+        <w:rPr>
+          <w:b/>
+          <w:lang w:val="es-GT"/>
+        </w:rPr>
+        <w:t xml:space="preserve">Los grados y secciones podrán ser creados por un usuario con un perfil de Secretaria. </w:t>
+      </w:r>
+      <w:r>
+        <w:rPr>
+          <w:lang w:val="es-GT"/>
+        </w:rPr>
+        <w:t>El usuario que cumpla con el perfil secretaria procederá a la creación de grados, así como la cantidad de secciones que estarán disponibles luego que el administrador cree el ciclo escolar nuevo.</w:t>
+      </w:r>
+    </w:p>
+    <w:p>
+      <w:pPr>
+        <w:pStyle w:val="Prrafodelista"/>
+        <w:numPr>
+          <w:ilvl w:val="0"/>
+          <w:numId w:val="13"/>
+        </w:numPr>
+        <w:spacing w:after="0"/>
+        <w:jc w:val="both"/>
+        <w:rPr>
+          <w:b/>
+          <w:lang w:val="es-GT"/>
+        </w:rPr>
+      </w:pPr>
+      <w:r>
+        <w:rPr>
+          <w:b/>
+          <w:lang w:val="es-GT"/>
+        </w:rPr>
+        <w:t xml:space="preserve">La inscripción de alumnos podrá ser realizada por cualquier usuario con privilegios de Secretaria. </w:t>
+      </w:r>
+      <w:r>
+        <w:rPr>
+          <w:lang w:val="es-GT"/>
+        </w:rPr>
+        <w:t xml:space="preserve"> Para iniciar el proceso de inscripción se debe iniciar sesión con una cuenta con permisos de secretaria.</w:t>
+      </w:r>
+    </w:p>
+    <w:p>
+      <w:pPr>
+        <w:pStyle w:val="Prrafodelista"/>
+        <w:numPr>
+          <w:ilvl w:val="0"/>
+          <w:numId w:val="13"/>
+        </w:numPr>
+        <w:spacing w:after="0"/>
+        <w:rPr>
+          <w:b/>
+          <w:lang w:val="es-GT"/>
+        </w:rPr>
+      </w:pPr>
+      <w:r>
+        <w:rPr>
+          <w:b/>
+          <w:lang w:val="es-GT"/>
+        </w:rPr>
+        <w:t xml:space="preserve">El administrador es el único usuario que puede eliminar a otros usuarios. </w:t>
+      </w:r>
+      <w:r>
+        <w:rPr>
+          <w:lang w:val="es-GT"/>
+        </w:rPr>
+        <w:t>Para iniciar el proceso de edición de usuarios se debe iniciar sesión con una cuenta con permisos de Administrador.</w:t>
+      </w:r>
+    </w:p>
+    <w:p>
+      <w:pPr>
+        <w:pStyle w:val="Prrafodelista"/>
+        <w:numPr>
+          <w:ilvl w:val="0"/>
+          <w:numId w:val="13"/>
+        </w:numPr>
+        <w:jc w:val="both"/>
+        <w:rPr>
+          <w:b/>
+          <w:lang w:val="es-GT"/>
+        </w:rPr>
+      </w:pPr>
+      <w:r>
+        <w:rPr>
+          <w:b/>
+          <w:lang w:val="es-GT"/>
+        </w:rPr>
+        <w:t xml:space="preserve">La pantalla inicial debe presentar de forma accesible las siguientes opciones: Estudiantes, Notas, Personal, Pagos, Administración. </w:t>
+      </w:r>
+      <w:r>
+        <w:rPr>
+          <w:lang w:val="es-GT"/>
+        </w:rPr>
+        <w:t>Para tener acceso a la pantalla de inicio del sistema se debe de ingresar con un usuario, según los privilegios del mismo, serán las herramientas habilitadas en la pantalla.</w:t>
+      </w:r>
+    </w:p>
+    <w:p>
+      <w:pPr>
+        <w:pStyle w:val="Prrafodelista"/>
+        <w:numPr>
+          <w:ilvl w:val="0"/>
+          <w:numId w:val="13"/>
+        </w:numPr>
+        <w:jc w:val="both"/>
+        <w:rPr>
+          <w:lang w:val="es-GT"/>
+        </w:rPr>
+      </w:pPr>
+      <w:r>
+        <w:rPr>
+          <w:b/>
+          <w:lang w:val="es-GT"/>
+        </w:rPr>
+        <w:t xml:space="preserve">Los alumnos podrán consultar sus notas ingresando su código de alumnos. </w:t>
+      </w:r>
+      <w:r>
+        <w:rPr>
+          <w:lang w:val="es-GT"/>
+        </w:rPr>
+        <w:t>El alumno seleccionara la opción de consulta de notas, ingresara su ID de alumno, si el ID se encuentra solvente el sistema mostrara las notas, en caso contrario de no estar solvente mostrara un mensaje de insolvente.</w:t>
+      </w:r>
+    </w:p>
+    <w:p>
+      <w:pPr>
+        <w:spacing w:after="0"/>
+        <w:jc w:val="both"/>
+        <w:rPr>
+          <w:u w:val="single"/>
+          <w:lang w:val="es-GT"/>
+        </w:rPr>
+      </w:pPr>
+      <w:proofErr w:type="spellStart"/>
+      <w:r>
+        <w:rPr>
+          <w:u w:val="single"/>
+          <w:lang w:val="es-GT"/>
+        </w:rPr>
+        <w:t>Login</w:t>
+      </w:r>
+      <w:proofErr w:type="spellEnd"/>
+      <w:r>
+        <w:rPr>
+          <w:u w:val="single"/>
+          <w:lang w:val="es-GT"/>
+        </w:rPr>
+        <w:t xml:space="preserve"> </w:t>
+      </w:r>
+    </w:p>
+    <w:p>
+      <w:pPr>
+        <w:spacing w:after="0"/>
+        <w:jc w:val="both"/>
+        <w:rPr>
+          <w:u w:val="single"/>
+          <w:lang w:val="es-GT"/>
+        </w:rPr>
+      </w:pPr>
+      <w:r>
+        <w:rPr>
+          <w:u w:val="single"/>
+          <w:lang w:val="es-GT"/>
+        </w:rPr>
+        <w:t>Privilegios</w:t>
+      </w:r>
+    </w:p>
+    <w:p>
+      <w:pPr>
+        <w:spacing w:after="0"/>
+        <w:jc w:val="both"/>
+        <w:rPr>
+          <w:u w:val="single"/>
+          <w:lang w:val="es-GT"/>
+        </w:rPr>
+      </w:pPr>
+      <w:r>
+        <w:rPr>
+          <w:u w:val="single"/>
+          <w:lang w:val="es-GT"/>
+        </w:rPr>
+        <w:t>Pantalla inicio</w:t>
+      </w:r>
+    </w:p>
+    <w:p>
+      <w:pPr>
+        <w:spacing w:after="0"/>
+        <w:jc w:val="both"/>
+        <w:rPr>
+          <w:lang w:val="es-GT"/>
+        </w:rPr>
+      </w:pPr>
+      <w:r>
+        <w:rPr>
+          <w:lang w:val="es-GT"/>
+        </w:rPr>
+        <w:t>Consulta de alumnos</w:t>
+      </w:r>
+    </w:p>
+    <w:p>
+      <w:pPr>
+        <w:spacing w:after="0"/>
+        <w:jc w:val="both"/>
+        <w:rPr>
+          <w:u w:val="single"/>
+          <w:lang w:val="es-GT"/>
+        </w:rPr>
+      </w:pPr>
+      <w:r>
+        <w:rPr>
+          <w:u w:val="single"/>
+          <w:lang w:val="es-GT"/>
+        </w:rPr>
+        <w:t>Formularios registro de docentes</w:t>
+      </w:r>
+    </w:p>
+    <w:p>
+      <w:pPr>
+        <w:spacing w:after="0"/>
+        <w:jc w:val="both"/>
+        <w:rPr>
+          <w:u w:val="single"/>
+          <w:lang w:val="es-GT"/>
+        </w:rPr>
+      </w:pPr>
+    </w:p>
+    <w:p>
+      <w:pPr>
+        <w:spacing w:after="0"/>
+        <w:jc w:val="both"/>
+        <w:rPr>
+          <w:u w:val="single"/>
+          <w:lang w:val="es-GT"/>
+        </w:rPr>
+      </w:pPr>
+    </w:p>
+    <w:p>
+      <w:pPr>
+        <w:spacing w:after="0"/>
+        <w:jc w:val="both"/>
+        <w:rPr>
+          <w:u w:val="single"/>
+          <w:lang w:val="es-GT"/>
+        </w:rPr>
+      </w:pPr>
+    </w:p>
+    <w:p>
+      <w:pPr>
+        <w:spacing w:after="0"/>
+        <w:jc w:val="both"/>
+        <w:rPr>
+          <w:u w:val="single"/>
+          <w:lang w:val="es-GT"/>
+        </w:rPr>
+      </w:pPr>
+    </w:p>
+    <w:p>
+      <w:pPr>
+        <w:spacing w:after="0"/>
+        <w:jc w:val="both"/>
+        <w:rPr>
+          <w:u w:val="single"/>
+          <w:lang w:val="es-GT"/>
+        </w:rPr>
+      </w:pPr>
+    </w:p>
+    <w:p>
+      <w:pPr>
+        <w:spacing w:after="0"/>
+        <w:jc w:val="both"/>
+        <w:rPr>
+          <w:u w:val="single"/>
+          <w:lang w:val="es-GT"/>
+        </w:rPr>
+      </w:pPr>
+    </w:p>
+    <w:p>
+      <w:pPr>
+        <w:spacing w:after="0"/>
+        <w:jc w:val="both"/>
+        <w:rPr>
+          <w:u w:val="single"/>
+          <w:lang w:val="es-GT"/>
+        </w:rPr>
+      </w:pPr>
+    </w:p>
+    <w:p>
+      <w:pPr>
+        <w:spacing w:after="0"/>
+        <w:jc w:val="both"/>
+        <w:rPr>
+          <w:u w:val="single"/>
+          <w:lang w:val="es-GT"/>
+        </w:rPr>
+      </w:pPr>
+    </w:p>
+    <w:p>
+      <w:pPr>
+        <w:spacing w:after="0"/>
+        <w:jc w:val="both"/>
+        <w:rPr>
+          <w:u w:val="single"/>
+          <w:lang w:val="es-GT"/>
+        </w:rPr>
+      </w:pPr>
+    </w:p>
+    <w:p>
+      <w:pPr>
+        <w:spacing w:after="0"/>
+        <w:jc w:val="both"/>
+        <w:rPr>
+          <w:u w:val="single"/>
+          <w:lang w:val="es-GT"/>
+        </w:rPr>
+      </w:pPr>
+    </w:p>
+    <w:p>
+      <w:pPr>
+        <w:spacing w:after="0"/>
+        <w:jc w:val="both"/>
+        <w:rPr>
+          <w:u w:val="single"/>
+          <w:lang w:val="es-GT"/>
+        </w:rPr>
+      </w:pPr>
+    </w:p>
+    <w:p>
+      <w:pPr>
+        <w:spacing w:after="0"/>
+        <w:jc w:val="both"/>
+        <w:rPr>
+          <w:u w:val="single"/>
+          <w:lang w:val="es-GT"/>
+        </w:rPr>
+      </w:pPr>
       <w:bookmarkStart w:id="0" w:name="_GoBack"/>
       <w:bookmarkEnd w:id="0"/>
-      <w:r>
-        <w:rPr>
-          <w:lang w:val="es-GT"/>
-        </w:rPr>
-        <w:t>diato.</w:t>
-      </w:r>
-      <w:r>
-        <w:rPr>
-          <w:lang w:val="es-GT"/>
-        </w:rPr>
-        <w:t xml:space="preserve"> - F</w:t>
-      </w:r>
-    </w:p>
-    <w:p>
-      <w:pPr>
-        <w:pStyle w:val="Prrafodelista"/>
-        <w:numPr>
-          <w:ilvl w:val="0"/>
-          <w:numId w:val="11"/>
-        </w:numPr>
-        <w:jc w:val="both"/>
-        <w:rPr>
-          <w:highlight w:val="yellow"/>
-          <w:lang w:val="es-GT"/>
-        </w:rPr>
-      </w:pPr>
-      <w:r>
-        <w:rPr>
-          <w:highlight w:val="yellow"/>
-          <w:lang w:val="es-GT"/>
-        </w:rPr>
-        <w:t>Se asignará a cada grado un maestro guía.</w:t>
-      </w:r>
-      <w:r>
-        <w:rPr>
-          <w:highlight w:val="yellow"/>
-          <w:lang w:val="es-GT"/>
-        </w:rPr>
-        <w:t xml:space="preserve"> - NF</w:t>
-      </w:r>
-    </w:p>
-    <w:p>
-      <w:pPr>
-        <w:pStyle w:val="Prrafodelista"/>
-        <w:numPr>
-          <w:ilvl w:val="0"/>
-          <w:numId w:val="11"/>
-        </w:numPr>
-        <w:jc w:val="both"/>
-        <w:rPr>
-          <w:lang w:val="es-GT"/>
-        </w:rPr>
-      </w:pPr>
-      <w:r>
-        <w:rPr>
-          <w:lang w:val="es-GT"/>
-        </w:rPr>
-        <w:t>Los alumnos almacenados en el sistema solo deberán de validar o actualizar los datos del sistema al momento de la inscripción.</w:t>
-      </w:r>
-      <w:r>
-        <w:rPr>
-          <w:lang w:val="es-GT"/>
-        </w:rPr>
-        <w:t xml:space="preserve"> - F</w:t>
-      </w:r>
-    </w:p>
-    <w:p>
-      <w:pPr>
-        <w:pStyle w:val="Prrafodelista"/>
-        <w:numPr>
-          <w:ilvl w:val="0"/>
-          <w:numId w:val="11"/>
-        </w:numPr>
-        <w:jc w:val="both"/>
-        <w:rPr>
-          <w:lang w:val="es-GT"/>
-        </w:rPr>
-      </w:pPr>
-      <w:r>
-        <w:rPr>
-          <w:lang w:val="es-GT"/>
-        </w:rPr>
-        <w:t xml:space="preserve">La pantalla inicial debe presentar de forma accesible las siguientes opciones: Estudiantes, Notas, Personal, </w:t>
-      </w:r>
-      <w:r>
-        <w:rPr>
-          <w:highlight w:val="yellow"/>
-          <w:lang w:val="es-GT"/>
-        </w:rPr>
-        <w:t>Pagos</w:t>
-      </w:r>
-      <w:r>
-        <w:rPr>
-          <w:lang w:val="es-GT"/>
-        </w:rPr>
-        <w:t>, Administración</w:t>
-      </w:r>
-      <w:r>
-        <w:rPr>
-          <w:lang w:val="es-GT"/>
-        </w:rPr>
-        <w:t xml:space="preserve"> - F</w:t>
-      </w:r>
-    </w:p>
-    <w:p>
-      <w:pPr>
-        <w:jc w:val="both"/>
-        <w:rPr>
-          <w:b/>
-          <w:lang w:val="es-GT"/>
-        </w:rPr>
-      </w:pPr>
-      <w:r>
-        <w:rPr>
-          <w:b/>
-          <w:lang w:val="es-GT"/>
-        </w:rPr>
-        <w:t>Gestión de inscripción</w:t>
-      </w:r>
-    </w:p>
-    <w:p>
-      <w:pPr>
-        <w:pStyle w:val="Prrafodelista"/>
-        <w:numPr>
-          <w:ilvl w:val="0"/>
-          <w:numId w:val="12"/>
-        </w:numPr>
-        <w:jc w:val="both"/>
-        <w:rPr>
-          <w:lang w:val="es-GT"/>
-        </w:rPr>
-      </w:pPr>
-      <w:r>
-        <w:rPr>
+    </w:p>
+    <w:p>
+      <w:pPr>
+        <w:spacing w:after="0"/>
+        <w:jc w:val="both"/>
+        <w:rPr>
+          <w:b/>
+          <w:sz w:val="28"/>
+          <w:lang w:val="es-GT"/>
+        </w:rPr>
+      </w:pPr>
+      <w:r>
+        <w:rPr>
+          <w:b/>
+          <w:sz w:val="28"/>
           <w:lang w:val="es-GT"/>
         </w:rPr>
         <w:lastRenderedPageBreak/>
-        <w:t xml:space="preserve">En el contexto de Inscribir Alumnos se deberán llenar los siguientes formularios: Datos del Estudiante, </w:t>
-      </w:r>
-      <w:r>
-        <w:rPr>
-          <w:highlight w:val="yellow"/>
-          <w:lang w:val="es-GT"/>
-        </w:rPr>
-        <w:t>Ficha de Docencia</w:t>
-      </w:r>
-      <w:r>
-        <w:rPr>
-          <w:lang w:val="es-GT"/>
-        </w:rPr>
-        <w:t>, Reglamento y Convenio de Pagos.</w:t>
-      </w:r>
-      <w:r>
-        <w:rPr>
-          <w:lang w:val="es-GT"/>
-        </w:rPr>
-        <w:t xml:space="preserve"> - F</w:t>
-      </w:r>
-    </w:p>
-    <w:p>
-      <w:pPr>
-        <w:pStyle w:val="Prrafodelista"/>
-        <w:numPr>
-          <w:ilvl w:val="0"/>
-          <w:numId w:val="12"/>
-        </w:numPr>
-        <w:jc w:val="both"/>
-        <w:rPr>
-          <w:highlight w:val="yellow"/>
-          <w:lang w:val="es-GT"/>
-        </w:rPr>
-      </w:pPr>
-      <w:r>
-        <w:rPr>
-          <w:lang w:val="es-GT"/>
-        </w:rPr>
-        <w:t>A</w:t>
-      </w:r>
-      <w:r>
-        <w:rPr>
-          <w:highlight w:val="yellow"/>
-          <w:lang w:val="es-GT"/>
-        </w:rPr>
-        <w:t>l momento de Llenar los Datos del Estudiante se deberá contar con la opción de Tomar fotografía al Estudiante a inscribir.</w:t>
-      </w:r>
-      <w:r>
-        <w:rPr>
-          <w:highlight w:val="yellow"/>
-          <w:lang w:val="es-GT"/>
-        </w:rPr>
-        <w:t xml:space="preserve"> - NF</w:t>
-      </w:r>
-    </w:p>
-    <w:p>
-      <w:pPr>
-        <w:pStyle w:val="Prrafodelista"/>
-        <w:numPr>
-          <w:ilvl w:val="0"/>
-          <w:numId w:val="12"/>
-        </w:numPr>
-        <w:jc w:val="both"/>
-        <w:rPr>
-          <w:lang w:val="es-GT"/>
-        </w:rPr>
-      </w:pPr>
-      <w:r>
-        <w:rPr>
-          <w:lang w:val="es-GT"/>
-        </w:rPr>
-        <w:t>En el contexto de Inscribir mnos luego de llenar los formularios correspondientes se podrá imprimir cada uno de ellos para ser firmados por el Encargado el Estudiante.</w:t>
-      </w:r>
-      <w:r>
-        <w:rPr>
-          <w:lang w:val="es-GT"/>
-        </w:rPr>
-        <w:t xml:space="preserve"> - F</w:t>
-      </w:r>
-    </w:p>
-    <w:p>
-      <w:pPr>
-        <w:pStyle w:val="Prrafodelista"/>
-        <w:numPr>
-          <w:ilvl w:val="0"/>
-          <w:numId w:val="12"/>
-        </w:numPr>
-        <w:jc w:val="both"/>
-        <w:rPr>
-          <w:lang w:val="es-GT"/>
-        </w:rPr>
-      </w:pPr>
-      <w:r>
-        <w:rPr>
-          <w:lang w:val="es-GT"/>
-        </w:rPr>
-        <w:t>Los datos del Estudiante podrán ser actualizados.</w:t>
-      </w:r>
-      <w:r>
-        <w:rPr>
-          <w:lang w:val="es-GT"/>
-        </w:rPr>
-        <w:t xml:space="preserve"> - NF</w:t>
-      </w:r>
-    </w:p>
-    <w:p>
-      <w:pPr>
-        <w:spacing w:after="0"/>
-        <w:jc w:val="both"/>
-        <w:rPr>
-          <w:lang w:val="es-GT"/>
-        </w:rPr>
-      </w:pPr>
-    </w:p>
-    <w:p>
-      <w:pPr>
-        <w:spacing w:after="0"/>
-        <w:jc w:val="both"/>
-        <w:rPr>
-          <w:lang w:val="es-GT"/>
-        </w:rPr>
-      </w:pPr>
-    </w:p>
-    <w:p>
-      <w:pPr>
-        <w:spacing w:after="0"/>
-        <w:jc w:val="center"/>
-        <w:rPr>
-          <w:b/>
-          <w:sz w:val="32"/>
-          <w:lang w:val="es-GT"/>
-        </w:rPr>
-      </w:pPr>
-      <w:r>
-        <w:rPr>
-          <w:b/>
-          <w:sz w:val="32"/>
-          <w:lang w:val="es-GT"/>
-        </w:rPr>
-        <w:t>Iteraciones</w:t>
-      </w:r>
+        <w:t>Iteración #2</w:t>
+      </w:r>
+    </w:p>
+    <w:p>
+      <w:pPr>
+        <w:pStyle w:val="Prrafodelista"/>
+        <w:numPr>
+          <w:ilvl w:val="0"/>
+          <w:numId w:val="14"/>
+        </w:numPr>
+        <w:spacing w:after="0"/>
+        <w:jc w:val="both"/>
+        <w:rPr>
+          <w:b/>
+          <w:lang w:val="es-GT"/>
+        </w:rPr>
+      </w:pPr>
+      <w:r>
+        <w:rPr>
+          <w:b/>
+          <w:lang w:val="es-GT"/>
+        </w:rPr>
+        <w:t xml:space="preserve">En el contexto de obtener calificaciones se podrá imprimir </w:t>
+      </w:r>
+      <w:r>
+        <w:rPr>
+          <w:b/>
+          <w:lang w:val="es-GT"/>
+        </w:rPr>
+        <w:t xml:space="preserve">una boleta por cada alumno: </w:t>
+      </w:r>
+      <w:r>
+        <w:rPr>
+          <w:lang w:val="es-GT"/>
+        </w:rPr>
+        <w:t>La secretaria dentro del sistema podrá generar un formato de tarjetas de calificación con las notas de cada alumno y poder imprimir el documento.</w:t>
+      </w:r>
+    </w:p>
+    <w:p>
+      <w:pPr>
+        <w:pStyle w:val="Prrafodelista"/>
+        <w:numPr>
+          <w:ilvl w:val="0"/>
+          <w:numId w:val="14"/>
+        </w:numPr>
+        <w:spacing w:after="0"/>
+        <w:jc w:val="both"/>
+        <w:rPr>
+          <w:b/>
+          <w:lang w:val="es-GT"/>
+        </w:rPr>
+      </w:pPr>
+      <w:r>
+        <w:rPr>
+          <w:b/>
+          <w:lang w:val="es-GT"/>
+        </w:rPr>
+        <w:t>Al final del ciclo escolar se podrá generar un Cuadro Prim con las notas de cada unidad del ciclo escolar de t</w:t>
+      </w:r>
+      <w:r>
+        <w:rPr>
+          <w:b/>
+          <w:lang w:val="es-GT"/>
+        </w:rPr>
+        <w:t xml:space="preserve">odas las áreas curriculares: </w:t>
+      </w:r>
+      <w:r>
+        <w:rPr>
+          <w:lang w:val="es-GT"/>
+        </w:rPr>
+        <w:t xml:space="preserve">La secretaria tendrá la opción de generar cuadros PRIM al momento de ingresar </w:t>
+      </w:r>
+      <w:r>
+        <w:rPr>
+          <w:lang w:val="es-GT"/>
+        </w:rPr>
+        <w:t>las notas de la cuarta unidad, así como la opción de impresión de los mismos.</w:t>
+      </w:r>
+    </w:p>
+    <w:p>
+      <w:pPr>
+        <w:pStyle w:val="Prrafodelista"/>
+        <w:numPr>
+          <w:ilvl w:val="0"/>
+          <w:numId w:val="14"/>
+        </w:numPr>
+        <w:spacing w:after="0"/>
+        <w:jc w:val="both"/>
+        <w:rPr>
+          <w:b/>
+          <w:lang w:val="es-GT"/>
+        </w:rPr>
+      </w:pPr>
+      <w:r>
+        <w:rPr>
+          <w:b/>
+          <w:lang w:val="es-GT"/>
+        </w:rPr>
+        <w:t>El sistema deberá ir realizando el promedio de cada área para obtener la nota final que s</w:t>
+      </w:r>
+      <w:r>
+        <w:rPr>
+          <w:b/>
+          <w:lang w:val="es-GT"/>
+        </w:rPr>
+        <w:t xml:space="preserve">e coloca en el cuadro Prim: </w:t>
+      </w:r>
+      <w:r>
+        <w:rPr>
+          <w:lang w:val="es-GT"/>
+        </w:rPr>
+        <w:t>Al momento de guardar las notas ingresadas en el sistema, el sistema se encargara de calcular el promedio total de las notas bimestrales y totales.</w:t>
+      </w:r>
+    </w:p>
+    <w:p>
+      <w:pPr>
+        <w:pStyle w:val="Prrafodelista"/>
+        <w:numPr>
+          <w:ilvl w:val="0"/>
+          <w:numId w:val="14"/>
+        </w:numPr>
+        <w:spacing w:after="0"/>
+        <w:jc w:val="both"/>
+        <w:rPr>
+          <w:b/>
+          <w:lang w:val="es-GT"/>
+        </w:rPr>
+      </w:pPr>
+      <w:r>
+        <w:rPr>
+          <w:b/>
+          <w:lang w:val="es-GT"/>
+        </w:rPr>
+        <w:t xml:space="preserve">El sistema colocará como Aprobada al final del ciclo cada área que de un </w:t>
+      </w:r>
+      <w:r>
+        <w:rPr>
+          <w:b/>
+          <w:lang w:val="es-GT"/>
+        </w:rPr>
+        <w:t>alumno que supere los 60 puntos</w:t>
+      </w:r>
+      <w:r>
+        <w:rPr>
+          <w:b/>
+          <w:lang w:val="es-GT"/>
+        </w:rPr>
+        <w:t>, de lo c</w:t>
+      </w:r>
+      <w:r>
+        <w:rPr>
+          <w:b/>
+          <w:lang w:val="es-GT"/>
+        </w:rPr>
+        <w:t xml:space="preserve">ontrario será No Aprobada: </w:t>
+      </w:r>
+      <w:r>
+        <w:rPr>
+          <w:lang w:val="es-GT"/>
+        </w:rPr>
+        <w:t xml:space="preserve">Al momento de ingresar la nota de la unidad 4 y la generación del promedio se calculara el resultado final del alumno que </w:t>
+      </w:r>
+      <w:r>
+        <w:rPr>
+          <w:lang w:val="es-GT"/>
+        </w:rPr>
+        <w:t>decidirá su aprobación del ciclo escolar.</w:t>
+      </w:r>
+    </w:p>
+    <w:p>
+      <w:pPr>
+        <w:pStyle w:val="Prrafodelista"/>
+        <w:numPr>
+          <w:ilvl w:val="0"/>
+          <w:numId w:val="14"/>
+        </w:numPr>
+        <w:jc w:val="both"/>
+        <w:rPr>
+          <w:b/>
+          <w:lang w:val="es-GT"/>
+        </w:rPr>
+      </w:pPr>
+      <w:r>
+        <w:rPr>
+          <w:b/>
+          <w:lang w:val="es-GT"/>
+        </w:rPr>
+        <w:t>Se debe contar con un formulario para recopila</w:t>
+      </w:r>
+      <w:r>
+        <w:rPr>
+          <w:b/>
+          <w:lang w:val="es-GT"/>
+        </w:rPr>
+        <w:t xml:space="preserve">r los datos de los maestros: </w:t>
+      </w:r>
+      <w:r>
+        <w:rPr>
+          <w:lang w:val="es-GT"/>
+        </w:rPr>
+        <w:t>Al</w:t>
+      </w:r>
+      <w:r>
+        <w:rPr>
+          <w:lang w:val="es-GT"/>
+        </w:rPr>
+        <w:t xml:space="preserve"> momento de iniciar la relación laboral con los empleados (Docentes y administrativos) deberán llenar un formulario con datos personales y específicos, los cuales deben ser ingresados al sistema posteriormente mediante un formulario que estipule la misma información.</w:t>
+      </w:r>
+    </w:p>
+    <w:p>
+      <w:pPr>
+        <w:pStyle w:val="Prrafodelista"/>
+        <w:numPr>
+          <w:ilvl w:val="0"/>
+          <w:numId w:val="14"/>
+        </w:numPr>
+        <w:jc w:val="both"/>
+        <w:rPr>
+          <w:b/>
+          <w:lang w:val="es-GT"/>
+        </w:rPr>
+      </w:pPr>
+      <w:r>
+        <w:rPr>
+          <w:b/>
+          <w:lang w:val="es-GT"/>
+        </w:rPr>
+        <w:t xml:space="preserve">Al momento de crear un ciclo nuevo los alumnos aprobados del ciclo anterior se inscribirán en </w:t>
+      </w:r>
+      <w:r>
+        <w:rPr>
+          <w:b/>
+          <w:lang w:val="es-GT"/>
+        </w:rPr>
+        <w:t xml:space="preserve">el grado superior inmediato: </w:t>
+      </w:r>
+      <w:r>
+        <w:rPr>
+          <w:lang w:val="es-GT"/>
+        </w:rPr>
+        <w:t xml:space="preserve">El sistema </w:t>
+      </w:r>
+      <w:r>
+        <w:rPr>
+          <w:lang w:val="es-GT"/>
+        </w:rPr>
+        <w:t>permitirá modificar el ciclo escolar de los alumnos aprobados al fin del ciclo escolar.</w:t>
+      </w:r>
+    </w:p>
+    <w:p>
+      <w:pPr>
+        <w:pStyle w:val="Prrafodelista"/>
+        <w:numPr>
+          <w:ilvl w:val="0"/>
+          <w:numId w:val="14"/>
+        </w:numPr>
+        <w:jc w:val="both"/>
+        <w:rPr>
+          <w:b/>
+          <w:lang w:val="es-GT"/>
+        </w:rPr>
+      </w:pPr>
+      <w:r>
+        <w:rPr>
+          <w:b/>
+          <w:lang w:val="es-GT"/>
+        </w:rPr>
+        <w:t>Los alumnos almacenados en el sistema solo deberán de validar o actualizar los datos del sistema al momento de la inscripción. - F</w:t>
+      </w:r>
+    </w:p>
+    <w:p>
+      <w:pPr>
+        <w:pStyle w:val="Prrafodelista"/>
+        <w:numPr>
+          <w:ilvl w:val="0"/>
+          <w:numId w:val="14"/>
+        </w:numPr>
+        <w:jc w:val="both"/>
+        <w:rPr>
+          <w:b/>
+          <w:lang w:val="es-GT"/>
+        </w:rPr>
+      </w:pPr>
+      <w:r>
+        <w:rPr>
+          <w:b/>
+          <w:lang w:val="es-GT"/>
+        </w:rPr>
+        <w:t>En el contexto de Inscribir Alumnos se deberán llenar los siguientes formularios: Datos del Estudiante, Ficha de Docencia, Reglamento y Convenio de Pagos. - F</w:t>
+      </w:r>
+    </w:p>
+    <w:p>
+      <w:pPr>
+        <w:pStyle w:val="Prrafodelista"/>
+        <w:numPr>
+          <w:ilvl w:val="0"/>
+          <w:numId w:val="14"/>
+        </w:numPr>
+        <w:spacing w:after="0"/>
+        <w:jc w:val="both"/>
+        <w:rPr>
+          <w:b/>
+          <w:lang w:val="es-GT"/>
+        </w:rPr>
+      </w:pPr>
+      <w:r>
+        <w:rPr>
+          <w:b/>
+          <w:lang w:val="es-GT"/>
+        </w:rPr>
+        <w:t xml:space="preserve">En el contexto de Inscribir </w:t>
+      </w:r>
+      <w:proofErr w:type="spellStart"/>
+      <w:r>
+        <w:rPr>
+          <w:b/>
+          <w:lang w:val="es-GT"/>
+        </w:rPr>
+        <w:t>mnos</w:t>
+      </w:r>
+      <w:proofErr w:type="spellEnd"/>
+      <w:r>
+        <w:rPr>
+          <w:b/>
+          <w:lang w:val="es-GT"/>
+        </w:rPr>
+        <w:t xml:space="preserve"> luego de llenar los formularios correspondientes se podrá imprimir cada uno de ellos para ser firmados por el Encargado el Estudiante. - F</w:t>
+      </w:r>
+    </w:p>
+    <w:p>
+      <w:pPr>
+        <w:pStyle w:val="Prrafodelista"/>
+        <w:numPr>
+          <w:ilvl w:val="0"/>
+          <w:numId w:val="14"/>
+        </w:numPr>
+        <w:spacing w:after="0"/>
+        <w:jc w:val="both"/>
+        <w:rPr>
+          <w:b/>
+          <w:lang w:val="es-GT"/>
+        </w:rPr>
+      </w:pPr>
+      <w:r>
+        <w:rPr>
+          <w:b/>
+          <w:lang w:val="es-GT"/>
+        </w:rPr>
+        <w:t>Los datos del Estudiante podrán ser actualizados. - NF</w:t>
+      </w:r>
+    </w:p>
+    <w:p>
+      <w:pPr>
+        <w:spacing w:after="0"/>
+        <w:ind w:left="360"/>
+        <w:jc w:val="both"/>
+        <w:rPr>
+          <w:b/>
+          <w:lang w:val="es-GT"/>
+        </w:rPr>
+      </w:pPr>
+    </w:p>
+    <w:p>
+      <w:pPr>
+        <w:spacing w:after="0"/>
+        <w:ind w:left="360"/>
+        <w:jc w:val="both"/>
+        <w:rPr>
+          <w:b/>
+          <w:lang w:val="es-GT"/>
+        </w:rPr>
+      </w:pPr>
     </w:p>
     <w:p>
       <w:pPr>
@@ -884,106 +2374,41 @@
           <w:sz w:val="28"/>
           <w:lang w:val="es-GT"/>
         </w:rPr>
-        <w:t>Iteración #1</w:t>
-      </w:r>
-    </w:p>
-    <w:p>
-      <w:pPr>
-        <w:pStyle w:val="Prrafodelista"/>
-        <w:numPr>
-          <w:ilvl w:val="0"/>
-          <w:numId w:val="13"/>
-        </w:numPr>
-        <w:spacing w:after="0"/>
-        <w:jc w:val="both"/>
-        <w:rPr>
-          <w:lang w:val="es-GT"/>
-        </w:rPr>
-      </w:pPr>
-      <w:r>
-        <w:rPr>
-          <w:b/>
-          <w:lang w:val="es-GT"/>
-        </w:rPr>
-        <w:t xml:space="preserve">Creación de </w:t>
-      </w:r>
-      <w:proofErr w:type="spellStart"/>
-      <w:r>
-        <w:rPr>
-          <w:b/>
-          <w:lang w:val="es-GT"/>
-        </w:rPr>
-        <w:t>Login</w:t>
-      </w:r>
-      <w:proofErr w:type="spellEnd"/>
-      <w:r>
-        <w:rPr>
-          <w:lang w:val="es-GT"/>
-        </w:rPr>
-        <w:t>. Contará con los campos de información de Nombre de Usuario y contraseña del usuario.</w:t>
-      </w:r>
-    </w:p>
-    <w:p>
-      <w:pPr>
-        <w:pStyle w:val="Prrafodelista"/>
-        <w:numPr>
-          <w:ilvl w:val="0"/>
-          <w:numId w:val="13"/>
-        </w:numPr>
-        <w:spacing w:after="0"/>
-        <w:jc w:val="both"/>
-        <w:rPr>
-          <w:lang w:val="es-GT"/>
-        </w:rPr>
-      </w:pPr>
-      <w:r>
-        <w:rPr>
-          <w:b/>
-          <w:lang w:val="es-GT"/>
-        </w:rPr>
-        <w:t>El administrador del sistema podrá crear nuevos usuarios y asignarles privilegios.</w:t>
-      </w:r>
-      <w:r>
-        <w:rPr>
-          <w:lang w:val="es-GT"/>
-        </w:rPr>
-        <w:t xml:space="preserve"> Para la creación de usuarios el administrador debe ingresar el nombre del usuario deseado y la contraseña que le asignara.</w:t>
-      </w:r>
-    </w:p>
-    <w:p>
-      <w:pPr>
-        <w:pStyle w:val="Prrafodelista"/>
-        <w:numPr>
-          <w:ilvl w:val="0"/>
-          <w:numId w:val="13"/>
-        </w:numPr>
-        <w:spacing w:after="0"/>
-        <w:jc w:val="both"/>
-        <w:rPr>
-          <w:b/>
-          <w:lang w:val="es-GT"/>
-        </w:rPr>
-      </w:pPr>
-      <w:r>
-        <w:rPr>
-          <w:b/>
-          <w:lang w:val="es-GT"/>
-        </w:rPr>
-        <w:t xml:space="preserve">El administrador será el único usuario que pueda crear ciclos escolares. </w:t>
-      </w:r>
-      <w:r>
-        <w:rPr>
-          <w:lang w:val="es-GT"/>
-        </w:rPr>
-        <w:t>Para la creación de un nuevo ciclo escolar el administrador deberá acceder a la opción de Crear Ciclo nuevo, luego se procederá a verificar la fecha del sistema, así como los datos que posee el sistema para su migración hacia el nuevo ciclo.</w:t>
-      </w:r>
-    </w:p>
-    <w:p>
-      <w:pPr>
-        <w:pStyle w:val="Prrafodelista"/>
-        <w:numPr>
-          <w:ilvl w:val="0"/>
-          <w:numId w:val="13"/>
+        <w:t>Pendientes de la iteración #1</w:t>
+      </w:r>
+    </w:p>
+    <w:p>
+      <w:pPr>
+        <w:pStyle w:val="Prrafodelista"/>
+        <w:numPr>
+          <w:ilvl w:val="0"/>
+          <w:numId w:val="15"/>
+        </w:numPr>
+        <w:rPr>
+          <w:b/>
+          <w:lang w:val="es-GT"/>
+        </w:rPr>
+      </w:pPr>
+      <w:r>
+        <w:rPr>
+          <w:b/>
+          <w:lang w:val="es-GT"/>
+        </w:rPr>
+        <w:t xml:space="preserve">El administrador del sistema podrá crear nuevos usuarios y asignarles privilegios. </w:t>
+      </w:r>
+      <w:r>
+        <w:rPr>
+          <w:lang w:val="es-GT"/>
+        </w:rPr>
+        <w:t>Para la creación de usuarios el administrador debe ingresar el nombre del usuario deseado y la contraseña que le asignara.</w:t>
+      </w:r>
+    </w:p>
+    <w:p>
+      <w:pPr>
+        <w:pStyle w:val="Prrafodelista"/>
+        <w:numPr>
+          <w:ilvl w:val="0"/>
+          <w:numId w:val="15"/>
         </w:numPr>
         <w:spacing w:after="0"/>
         <w:jc w:val="both"/>
@@ -1011,68 +2436,130 @@
         <w:pStyle w:val="Prrafodelista"/>
         <w:numPr>
           <w:ilvl w:val="0"/>
-          <w:numId w:val="13"/>
-        </w:numPr>
-        <w:spacing w:after="0"/>
-        <w:jc w:val="both"/>
-        <w:rPr>
-          <w:b/>
-          <w:lang w:val="es-GT"/>
-        </w:rPr>
-      </w:pPr>
-      <w:r>
-        <w:rPr>
-          <w:b/>
-          <w:lang w:val="es-GT"/>
-        </w:rPr>
-        <w:t xml:space="preserve">El administrador creará las Áreas Curriculares predeterminadas para cada Grado. </w:t>
-      </w:r>
-      <w:r>
-        <w:rPr>
-          <w:lang w:val="es-GT"/>
-        </w:rPr>
-        <w:t xml:space="preserve">El administrador </w:t>
-      </w:r>
-      <w:proofErr w:type="gramStart"/>
-      <w:r>
-        <w:rPr>
-          <w:lang w:val="es-GT"/>
-        </w:rPr>
-        <w:t>proporcionara</w:t>
-      </w:r>
-      <w:proofErr w:type="gramEnd"/>
-      <w:r>
-        <w:rPr>
-          <w:lang w:val="es-GT"/>
-        </w:rPr>
-        <w:t xml:space="preserve"> al sistema la cantidad y el nombre de cada clase que recibirá cada grado.</w:t>
-      </w:r>
-    </w:p>
-    <w:p>
-      <w:pPr>
-        <w:pStyle w:val="Prrafodelista"/>
-        <w:numPr>
-          <w:ilvl w:val="0"/>
-          <w:numId w:val="13"/>
-        </w:numPr>
-        <w:spacing w:after="0"/>
-        <w:jc w:val="both"/>
-        <w:rPr>
-          <w:lang w:val="es-GT"/>
-        </w:rPr>
-      </w:pPr>
-      <w:r>
-        <w:rPr>
-          <w:b/>
-          <w:lang w:val="es-GT"/>
-        </w:rPr>
-        <w:t xml:space="preserve">El registro de información personal de los maestros será a cargo de un usuario con privilegios de Secretaria o administrador. </w:t>
-      </w:r>
-      <w:r>
-        <w:rPr>
-          <w:lang w:val="es-GT"/>
-        </w:rPr>
-        <w:t>La información proporcionada por el maestro para su registro será: Nombre.</w:t>
+          <w:numId w:val="15"/>
+        </w:numPr>
+        <w:spacing w:after="0"/>
+        <w:jc w:val="both"/>
+        <w:rPr>
+          <w:b/>
+          <w:lang w:val="es-GT"/>
+        </w:rPr>
+      </w:pPr>
+      <w:r>
+        <w:rPr>
+          <w:b/>
+          <w:lang w:val="es-GT"/>
+        </w:rPr>
+        <w:t xml:space="preserve">La inscripción de alumnos podrá ser realizada por cualquier usuario con privilegios de Secretaria. </w:t>
+      </w:r>
+      <w:r>
+        <w:rPr>
+          <w:lang w:val="es-GT"/>
+        </w:rPr>
+        <w:t xml:space="preserve"> Para iniciar el proceso de inscripción se debe iniciar sesión con una cuenta con permisos de secretaria.</w:t>
+      </w:r>
+    </w:p>
+    <w:p>
+      <w:pPr>
+        <w:pStyle w:val="Prrafodelista"/>
+        <w:numPr>
+          <w:ilvl w:val="0"/>
+          <w:numId w:val="15"/>
+        </w:numPr>
+        <w:spacing w:after="0"/>
+        <w:rPr>
+          <w:b/>
+          <w:lang w:val="es-GT"/>
+        </w:rPr>
+      </w:pPr>
+      <w:r>
+        <w:rPr>
+          <w:b/>
+          <w:lang w:val="es-GT"/>
+        </w:rPr>
+        <w:t xml:space="preserve">El administrador es el único usuario que puede eliminar a otros usuarios. </w:t>
+      </w:r>
+      <w:r>
+        <w:rPr>
+          <w:lang w:val="es-GT"/>
+        </w:rPr>
+        <w:t>Para iniciar el proceso de edición de usuarios se debe iniciar sesión con una cuenta con permisos de Administrador.</w:t>
+      </w:r>
+    </w:p>
+    <w:p>
+      <w:pPr>
+        <w:pStyle w:val="Prrafodelista"/>
+        <w:numPr>
+          <w:ilvl w:val="0"/>
+          <w:numId w:val="15"/>
+        </w:numPr>
+        <w:jc w:val="both"/>
+        <w:rPr>
+          <w:b/>
+          <w:lang w:val="es-GT"/>
+        </w:rPr>
+      </w:pPr>
+      <w:r>
+        <w:rPr>
+          <w:b/>
+          <w:lang w:val="es-GT"/>
+        </w:rPr>
+        <w:lastRenderedPageBreak/>
+        <w:t xml:space="preserve">La pantalla inicial debe presentar de forma accesible las siguientes opciones: Estudiantes, Notas, Personal, Pagos, Administración. </w:t>
+      </w:r>
+      <w:r>
+        <w:rPr>
+          <w:lang w:val="es-GT"/>
+        </w:rPr>
+        <w:t>Para tener acceso a la pantalla de inicio del sistema se debe de ingresar con un usuario, según los privilegios del mismo, serán las herramientas habilitadas en la pantalla.</w:t>
+      </w:r>
+    </w:p>
+    <w:p>
+      <w:pPr>
+        <w:spacing w:after="0"/>
+        <w:jc w:val="both"/>
+        <w:rPr>
+          <w:b/>
+          <w:sz w:val="28"/>
+          <w:lang w:val="es-GT"/>
+        </w:rPr>
+      </w:pPr>
+      <w:r>
+        <w:rPr>
+          <w:b/>
+          <w:sz w:val="28"/>
+          <w:lang w:val="es-GT"/>
+        </w:rPr>
+        <w:t>Cambios</w:t>
+      </w:r>
+    </w:p>
+    <w:p>
+      <w:pPr>
+        <w:pStyle w:val="Prrafodelista"/>
+        <w:numPr>
+          <w:ilvl w:val="0"/>
+          <w:numId w:val="17"/>
+        </w:numPr>
+        <w:spacing w:after="0"/>
+        <w:jc w:val="both"/>
+        <w:rPr>
+          <w:b/>
+          <w:lang w:val="es-GT"/>
+        </w:rPr>
+      </w:pPr>
+      <w:r>
+        <w:rPr>
+          <w:b/>
+          <w:lang w:val="es-GT"/>
+        </w:rPr>
+        <w:t xml:space="preserve">En el contexto de Obtener Calificaciones los usuarios con privilegios de administración podrán crear las Unidades para asignar </w:t>
+      </w:r>
+      <w:r>
+        <w:rPr>
+          <w:b/>
+          <w:lang w:val="es-GT"/>
+        </w:rPr>
+        <w:t xml:space="preserve">Nota a cada área curricular: </w:t>
       </w:r>
     </w:p>
     <w:p>
@@ -1080,239 +2567,27 @@
         <w:pStyle w:val="Prrafodelista"/>
         <w:numPr>
           <w:ilvl w:val="1"/>
-          <w:numId w:val="13"/>
-        </w:numPr>
-        <w:spacing w:after="0"/>
-        <w:jc w:val="both"/>
-        <w:rPr>
-          <w:lang w:val="es-GT"/>
-        </w:rPr>
-      </w:pPr>
-      <w:r>
-        <w:rPr>
-          <w:lang w:val="es-GT"/>
-        </w:rPr>
-        <w:t>Datos Personales</w:t>
-      </w:r>
-    </w:p>
-    <w:p>
-      <w:pPr>
-        <w:pStyle w:val="Prrafodelista"/>
-        <w:numPr>
-          <w:ilvl w:val="2"/>
-          <w:numId w:val="13"/>
-        </w:numPr>
-        <w:spacing w:after="0"/>
-        <w:jc w:val="both"/>
-        <w:rPr>
-          <w:lang w:val="es-GT"/>
-        </w:rPr>
-      </w:pPr>
-      <w:r>
-        <w:rPr>
-          <w:lang w:val="es-GT"/>
-        </w:rPr>
-        <w:t>Fecha de Nacimiento.</w:t>
-      </w:r>
-    </w:p>
-    <w:p>
-      <w:pPr>
-        <w:pStyle w:val="Prrafodelista"/>
-        <w:numPr>
-          <w:ilvl w:val="2"/>
-          <w:numId w:val="13"/>
-        </w:numPr>
-        <w:spacing w:after="0"/>
-        <w:jc w:val="both"/>
-        <w:rPr>
-          <w:lang w:val="es-GT"/>
-        </w:rPr>
-      </w:pPr>
-      <w:r>
-        <w:rPr>
-          <w:lang w:val="es-GT"/>
-        </w:rPr>
-        <w:t>D.P.I.</w:t>
-      </w:r>
-    </w:p>
-    <w:p>
-      <w:pPr>
-        <w:pStyle w:val="Prrafodelista"/>
-        <w:numPr>
-          <w:ilvl w:val="2"/>
-          <w:numId w:val="13"/>
-        </w:numPr>
-        <w:spacing w:after="0"/>
-        <w:jc w:val="both"/>
-        <w:rPr>
-          <w:lang w:val="es-GT"/>
-        </w:rPr>
-      </w:pPr>
-      <w:r>
-        <w:rPr>
-          <w:lang w:val="es-GT"/>
-        </w:rPr>
-        <w:t>No. Afiliación al IGSS.</w:t>
-      </w:r>
-    </w:p>
-    <w:p>
-      <w:pPr>
-        <w:pStyle w:val="Prrafodelista"/>
-        <w:numPr>
-          <w:ilvl w:val="2"/>
-          <w:numId w:val="13"/>
-        </w:numPr>
-        <w:spacing w:after="0"/>
-        <w:jc w:val="both"/>
-        <w:rPr>
-          <w:lang w:val="es-GT"/>
-        </w:rPr>
-      </w:pPr>
-      <w:r>
-        <w:rPr>
-          <w:lang w:val="es-GT"/>
-        </w:rPr>
-        <w:t>Teléfono de Casa.</w:t>
-      </w:r>
-    </w:p>
-    <w:p>
-      <w:pPr>
-        <w:pStyle w:val="Prrafodelista"/>
-        <w:numPr>
-          <w:ilvl w:val="2"/>
-          <w:numId w:val="13"/>
-        </w:numPr>
-        <w:spacing w:after="0"/>
-        <w:jc w:val="both"/>
-        <w:rPr>
-          <w:lang w:val="es-GT"/>
-        </w:rPr>
-      </w:pPr>
-      <w:r>
-        <w:rPr>
-          <w:lang w:val="es-GT"/>
-        </w:rPr>
-        <w:t>Dirección.</w:t>
-      </w:r>
-    </w:p>
-    <w:p>
-      <w:pPr>
-        <w:pStyle w:val="Prrafodelista"/>
-        <w:numPr>
-          <w:ilvl w:val="2"/>
-          <w:numId w:val="13"/>
-        </w:numPr>
-        <w:spacing w:after="0"/>
-        <w:jc w:val="both"/>
-        <w:rPr>
-          <w:lang w:val="es-GT"/>
-        </w:rPr>
-      </w:pPr>
-      <w:r>
-        <w:rPr>
-          <w:lang w:val="es-GT"/>
-        </w:rPr>
-        <w:t>Por Emergencia Llamar a.</w:t>
-      </w:r>
-    </w:p>
-    <w:p>
-      <w:pPr>
-        <w:pStyle w:val="Prrafodelista"/>
-        <w:numPr>
-          <w:ilvl w:val="2"/>
-          <w:numId w:val="13"/>
-        </w:numPr>
-        <w:spacing w:after="0"/>
-        <w:jc w:val="both"/>
-        <w:rPr>
-          <w:lang w:val="es-GT"/>
-        </w:rPr>
-      </w:pPr>
-      <w:r>
-        <w:rPr>
-          <w:lang w:val="es-GT"/>
-        </w:rPr>
-        <w:t>Edad.</w:t>
-      </w:r>
-    </w:p>
-    <w:p>
-      <w:pPr>
-        <w:pStyle w:val="Prrafodelista"/>
-        <w:numPr>
-          <w:ilvl w:val="2"/>
-          <w:numId w:val="13"/>
-        </w:numPr>
-        <w:spacing w:after="0"/>
-        <w:jc w:val="both"/>
-        <w:rPr>
-          <w:lang w:val="es-GT"/>
-        </w:rPr>
-      </w:pPr>
-      <w:r>
-        <w:rPr>
-          <w:lang w:val="es-GT"/>
-        </w:rPr>
-        <w:t>Cedula de Vecindad No.</w:t>
-      </w:r>
-    </w:p>
-    <w:p>
-      <w:pPr>
-        <w:pStyle w:val="Prrafodelista"/>
-        <w:numPr>
-          <w:ilvl w:val="2"/>
-          <w:numId w:val="13"/>
-        </w:numPr>
-        <w:spacing w:after="0"/>
-        <w:jc w:val="both"/>
-        <w:rPr>
-          <w:lang w:val="es-GT"/>
-        </w:rPr>
-      </w:pPr>
-      <w:r>
-        <w:rPr>
-          <w:lang w:val="es-GT"/>
-        </w:rPr>
-        <w:t>Estado Civil.</w:t>
-      </w:r>
-    </w:p>
-    <w:p>
-      <w:pPr>
-        <w:pStyle w:val="Prrafodelista"/>
-        <w:numPr>
-          <w:ilvl w:val="2"/>
-          <w:numId w:val="13"/>
-        </w:numPr>
-        <w:spacing w:after="0"/>
-        <w:jc w:val="both"/>
-        <w:rPr>
-          <w:lang w:val="es-GT"/>
-        </w:rPr>
-      </w:pPr>
-      <w:r>
-        <w:rPr>
-          <w:lang w:val="es-GT"/>
-        </w:rPr>
-        <w:t>Celular.</w:t>
-      </w:r>
-    </w:p>
-    <w:p>
-      <w:pPr>
-        <w:pStyle w:val="Prrafodelista"/>
-        <w:numPr>
-          <w:ilvl w:val="2"/>
-          <w:numId w:val="13"/>
-        </w:numPr>
-        <w:spacing w:after="0"/>
-        <w:jc w:val="both"/>
-        <w:rPr>
-          <w:lang w:val="es-GT"/>
-        </w:rPr>
-      </w:pPr>
-      <w:r>
-        <w:rPr>
-          <w:lang w:val="es-GT"/>
-        </w:rPr>
-        <w:t>Teléfono de Casa o Celular.</w:t>
+          <w:numId w:val="17"/>
+        </w:numPr>
+        <w:spacing w:after="0"/>
+        <w:jc w:val="both"/>
+        <w:rPr>
+          <w:b/>
+          <w:lang w:val="es-GT"/>
+        </w:rPr>
+      </w:pPr>
+      <w:r>
+        <w:rPr>
+          <w:b/>
+          <w:lang w:val="es-GT"/>
+        </w:rPr>
+        <w:t xml:space="preserve">Justificación: </w:t>
+      </w:r>
+      <w:r>
+        <w:rPr>
+          <w:lang w:val="es-GT"/>
+        </w:rPr>
+        <w:t>luego de un análisis sobre el requerimiento se concluyó lo siguiente: las unidades son elementos fijos durante todo el ciclo escolar (4 unidades anuales) y no varían durante cada ciclo.</w:t>
       </w:r>
     </w:p>
     <w:p>
@@ -1320,428 +2595,71 @@
         <w:pStyle w:val="Prrafodelista"/>
         <w:numPr>
           <w:ilvl w:val="1"/>
-          <w:numId w:val="13"/>
-        </w:numPr>
-        <w:spacing w:after="0"/>
-        <w:jc w:val="both"/>
-        <w:rPr>
-          <w:lang w:val="es-GT"/>
-        </w:rPr>
-      </w:pPr>
-      <w:r>
-        <w:rPr>
-          <w:lang w:val="es-GT"/>
-        </w:rPr>
-        <w:t>Datos Profesionales</w:t>
-      </w:r>
-      <w:r>
-        <w:rPr>
-          <w:lang w:val="es-GT"/>
-        </w:rPr>
-        <w:tab/>
-      </w:r>
-      <w:r>
-        <w:rPr>
-          <w:lang w:val="es-GT"/>
-        </w:rPr>
-        <w:tab/>
-      </w:r>
-      <w:r>
-        <w:rPr>
-          <w:lang w:val="es-GT"/>
-        </w:rPr>
-        <w:tab/>
-      </w:r>
-      <w:r>
-        <w:rPr>
-          <w:lang w:val="es-GT"/>
-        </w:rPr>
-        <w:tab/>
-      </w:r>
-      <w:r>
-        <w:rPr>
-          <w:lang w:val="es-GT"/>
-        </w:rPr>
-        <w:tab/>
-      </w:r>
-      <w:r>
-        <w:rPr>
-          <w:lang w:val="es-GT"/>
-        </w:rPr>
-        <w:tab/>
-      </w:r>
-      <w:r>
-        <w:rPr>
-          <w:lang w:val="es-GT"/>
-        </w:rPr>
-        <w:tab/>
-      </w:r>
-    </w:p>
-    <w:p>
-      <w:pPr>
-        <w:pStyle w:val="Prrafodelista"/>
-        <w:numPr>
-          <w:ilvl w:val="2"/>
-          <w:numId w:val="13"/>
-        </w:numPr>
-        <w:spacing w:after="0"/>
-        <w:jc w:val="both"/>
-        <w:rPr>
-          <w:lang w:val="es-GT"/>
-        </w:rPr>
-      </w:pPr>
-      <w:r>
-        <w:rPr>
-          <w:lang w:val="es-GT"/>
-        </w:rPr>
-        <w:t>Título que Posee</w:t>
-      </w:r>
-    </w:p>
-    <w:p>
-      <w:pPr>
-        <w:pStyle w:val="Prrafodelista"/>
-        <w:numPr>
-          <w:ilvl w:val="2"/>
-          <w:numId w:val="13"/>
-        </w:numPr>
-        <w:spacing w:after="0"/>
-        <w:jc w:val="both"/>
-        <w:rPr>
-          <w:lang w:val="es-GT"/>
-        </w:rPr>
-      </w:pPr>
-      <w:r>
-        <w:rPr>
-          <w:lang w:val="es-GT"/>
-        </w:rPr>
-        <w:t>Fecha de Graduación.</w:t>
-      </w:r>
-    </w:p>
-    <w:p>
-      <w:pPr>
-        <w:pStyle w:val="Prrafodelista"/>
-        <w:numPr>
-          <w:ilvl w:val="2"/>
-          <w:numId w:val="13"/>
-        </w:numPr>
-        <w:spacing w:after="0"/>
-        <w:jc w:val="both"/>
-        <w:rPr>
-          <w:lang w:val="es-GT"/>
-        </w:rPr>
-      </w:pPr>
-      <w:r>
-        <w:rPr>
-          <w:lang w:val="es-GT"/>
-        </w:rPr>
-        <w:lastRenderedPageBreak/>
-        <w:t>No. de Registro del Título.</w:t>
-      </w:r>
-      <w:r>
-        <w:rPr>
-          <w:lang w:val="es-GT"/>
-        </w:rPr>
-        <w:tab/>
-      </w:r>
-    </w:p>
-    <w:p>
-      <w:pPr>
-        <w:pStyle w:val="Prrafodelista"/>
-        <w:numPr>
-          <w:ilvl w:val="2"/>
-          <w:numId w:val="13"/>
-        </w:numPr>
-        <w:spacing w:after="0"/>
-        <w:jc w:val="both"/>
-        <w:rPr>
-          <w:lang w:val="es-GT"/>
-        </w:rPr>
-      </w:pPr>
-      <w:r>
-        <w:rPr>
-          <w:lang w:val="es-GT"/>
-        </w:rPr>
-        <w:t>No. de Cédula Docente.</w:t>
-      </w:r>
-    </w:p>
-    <w:p>
-      <w:pPr>
-        <w:pStyle w:val="Prrafodelista"/>
-        <w:numPr>
-          <w:ilvl w:val="2"/>
-          <w:numId w:val="13"/>
-        </w:numPr>
-        <w:spacing w:after="0"/>
-        <w:jc w:val="both"/>
-        <w:rPr>
-          <w:lang w:val="es-GT"/>
-        </w:rPr>
-      </w:pPr>
-      <w:r>
-        <w:rPr>
-          <w:lang w:val="es-GT"/>
-        </w:rPr>
-        <w:t>Fecha de Emisión.</w:t>
-      </w:r>
-    </w:p>
-    <w:p>
-      <w:pPr>
-        <w:pStyle w:val="Prrafodelista"/>
-        <w:numPr>
-          <w:ilvl w:val="2"/>
-          <w:numId w:val="13"/>
-        </w:numPr>
-        <w:spacing w:after="0"/>
-        <w:jc w:val="both"/>
-        <w:rPr>
-          <w:lang w:val="es-GT"/>
-        </w:rPr>
-      </w:pPr>
-      <w:r>
-        <w:rPr>
-          <w:lang w:val="es-GT"/>
-        </w:rPr>
-        <w:t xml:space="preserve">Registro </w:t>
-      </w:r>
-      <w:proofErr w:type="spellStart"/>
-      <w:r>
-        <w:rPr>
-          <w:lang w:val="es-GT"/>
-        </w:rPr>
-        <w:t>Escalafonario</w:t>
-      </w:r>
-      <w:proofErr w:type="spellEnd"/>
-    </w:p>
-    <w:p>
-      <w:pPr>
-        <w:pStyle w:val="Prrafodelista"/>
-        <w:numPr>
-          <w:ilvl w:val="2"/>
-          <w:numId w:val="13"/>
-        </w:numPr>
-        <w:spacing w:after="0"/>
-        <w:jc w:val="both"/>
-        <w:rPr>
-          <w:lang w:val="es-GT"/>
-        </w:rPr>
-      </w:pPr>
-      <w:r>
-        <w:rPr>
-          <w:lang w:val="es-GT"/>
-        </w:rPr>
-        <w:t>Fecha de Ascenso.</w:t>
-      </w:r>
-    </w:p>
-    <w:p>
-      <w:pPr>
-        <w:pStyle w:val="Prrafodelista"/>
-        <w:numPr>
-          <w:ilvl w:val="2"/>
-          <w:numId w:val="13"/>
-        </w:numPr>
-        <w:spacing w:after="0"/>
-        <w:jc w:val="both"/>
-        <w:rPr>
-          <w:lang w:val="es-GT"/>
-        </w:rPr>
-      </w:pPr>
-      <w:r>
-        <w:rPr>
-          <w:lang w:val="es-GT"/>
-        </w:rPr>
-        <w:t xml:space="preserve"> Clase </w:t>
-      </w:r>
-      <w:proofErr w:type="spellStart"/>
-      <w:r>
-        <w:rPr>
-          <w:lang w:val="es-GT"/>
-        </w:rPr>
-        <w:t>Escalafonaria</w:t>
-      </w:r>
-      <w:proofErr w:type="spellEnd"/>
+          <w:numId w:val="17"/>
+        </w:numPr>
+        <w:spacing w:after="0"/>
+        <w:jc w:val="both"/>
+        <w:rPr>
+          <w:b/>
+          <w:lang w:val="es-GT"/>
+        </w:rPr>
+      </w:pPr>
+      <w:r>
+        <w:rPr>
+          <w:b/>
+          <w:lang w:val="es-GT"/>
+        </w:rPr>
+        <w:t xml:space="preserve">Solución: </w:t>
+      </w:r>
+      <w:r>
+        <w:rPr>
+          <w:lang w:val="es-GT"/>
+        </w:rPr>
+        <w:t xml:space="preserve">El </w:t>
+      </w:r>
+      <w:r>
+        <w:rPr>
+          <w:lang w:val="es-GT"/>
+        </w:rPr>
+        <w:t xml:space="preserve">sistema contendrá creadas ese número de unidades de manera </w:t>
+      </w:r>
+      <w:r>
+        <w:rPr>
+          <w:lang w:val="es-GT"/>
+        </w:rPr>
+        <w:t>predeterminadas</w:t>
+      </w:r>
       <w:r>
         <w:rPr>
           <w:lang w:val="es-GT"/>
         </w:rPr>
         <w:t>.</w:t>
       </w:r>
-    </w:p>
-    <w:p>
-      <w:pPr>
-        <w:pStyle w:val="Prrafodelista"/>
-        <w:numPr>
-          <w:ilvl w:val="2"/>
-          <w:numId w:val="13"/>
-        </w:numPr>
-        <w:spacing w:after="0"/>
-        <w:jc w:val="both"/>
-        <w:rPr>
-          <w:lang w:val="es-GT"/>
-        </w:rPr>
-      </w:pPr>
-      <w:r>
-        <w:rPr>
-          <w:lang w:val="es-GT"/>
-        </w:rPr>
-        <w:t>Inicio de Relación Laboral.</w:t>
-      </w:r>
-    </w:p>
-    <w:p>
-      <w:pPr>
-        <w:pStyle w:val="Prrafodelista"/>
-        <w:numPr>
-          <w:ilvl w:val="2"/>
-          <w:numId w:val="13"/>
-        </w:numPr>
-        <w:spacing w:after="0"/>
-        <w:jc w:val="both"/>
-        <w:rPr>
-          <w:lang w:val="es-GT"/>
-        </w:rPr>
-      </w:pPr>
-      <w:r>
-        <w:rPr>
-          <w:lang w:val="es-GT"/>
-        </w:rPr>
-        <w:t>Grado que Imparte.</w:t>
-      </w:r>
-    </w:p>
-    <w:p>
-      <w:pPr>
-        <w:pStyle w:val="Prrafodelista"/>
-        <w:numPr>
-          <w:ilvl w:val="2"/>
-          <w:numId w:val="13"/>
-        </w:numPr>
-        <w:spacing w:after="0"/>
-        <w:jc w:val="both"/>
-        <w:rPr>
-          <w:lang w:val="es-GT"/>
-        </w:rPr>
-      </w:pPr>
-      <w:r>
-        <w:rPr>
-          <w:lang w:val="es-GT"/>
-        </w:rPr>
-        <w:t>Sección.</w:t>
-      </w:r>
-    </w:p>
-    <w:p>
-      <w:pPr>
-        <w:pStyle w:val="Prrafodelista"/>
-        <w:numPr>
-          <w:ilvl w:val="0"/>
-          <w:numId w:val="13"/>
-        </w:numPr>
-        <w:spacing w:after="0"/>
-        <w:jc w:val="both"/>
-        <w:rPr>
-          <w:b/>
-          <w:lang w:val="es-GT"/>
-        </w:rPr>
-      </w:pPr>
-      <w:r>
-        <w:rPr>
-          <w:b/>
-          <w:lang w:val="es-GT"/>
-        </w:rPr>
-        <w:t xml:space="preserve">Los grados y secciones podrán ser creados por un usuario con un perfil de Secretaria. </w:t>
-      </w:r>
-      <w:r>
-        <w:rPr>
-          <w:lang w:val="es-GT"/>
-        </w:rPr>
-        <w:t>El usuario que cumpla con el perfil secretaria procederá a la creación de grados, así como la cantidad de secciones que estarán disponibles luego que el administrador cree el ciclo escolar nuevo.</w:t>
-      </w:r>
-    </w:p>
-    <w:p>
-      <w:pPr>
-        <w:pStyle w:val="Prrafodelista"/>
-        <w:numPr>
-          <w:ilvl w:val="0"/>
-          <w:numId w:val="13"/>
-        </w:numPr>
-        <w:spacing w:after="0"/>
-        <w:jc w:val="both"/>
-        <w:rPr>
-          <w:b/>
-          <w:lang w:val="es-GT"/>
-        </w:rPr>
-      </w:pPr>
-      <w:r>
-        <w:rPr>
-          <w:b/>
-          <w:lang w:val="es-GT"/>
-        </w:rPr>
-        <w:t xml:space="preserve">La inscripción de alumnos podrá ser realizada por cualquier usuario con privilegios de Secretaria. </w:t>
-      </w:r>
-      <w:r>
-        <w:rPr>
-          <w:lang w:val="es-GT"/>
-        </w:rPr>
-        <w:t xml:space="preserve"> Para iniciar el proceso de inscripción se debe iniciar sesión con una cuenta con permisos de secretaria.</w:t>
-      </w:r>
-    </w:p>
-    <w:p>
-      <w:pPr>
-        <w:pStyle w:val="Prrafodelista"/>
-        <w:numPr>
-          <w:ilvl w:val="0"/>
-          <w:numId w:val="13"/>
-        </w:numPr>
-        <w:spacing w:after="0"/>
-        <w:rPr>
-          <w:b/>
-          <w:lang w:val="es-GT"/>
-        </w:rPr>
-      </w:pPr>
-      <w:r>
-        <w:rPr>
-          <w:b/>
-          <w:lang w:val="es-GT"/>
-        </w:rPr>
-        <w:t xml:space="preserve">El administrador es el único usuario que puede eliminar a otros usuarios. </w:t>
-      </w:r>
-      <w:r>
-        <w:rPr>
-          <w:lang w:val="es-GT"/>
-        </w:rPr>
-        <w:t>Para iniciar el proceso de edición de usuarios se debe iniciar sesión con una cuenta con permisos de Administrador.</w:t>
-      </w:r>
-    </w:p>
-    <w:p>
-      <w:pPr>
-        <w:pStyle w:val="Prrafodelista"/>
-        <w:numPr>
-          <w:ilvl w:val="0"/>
-          <w:numId w:val="13"/>
-        </w:numPr>
-        <w:jc w:val="both"/>
-        <w:rPr>
-          <w:b/>
-          <w:lang w:val="es-GT"/>
-        </w:rPr>
-      </w:pPr>
-      <w:r>
-        <w:rPr>
-          <w:b/>
-          <w:lang w:val="es-GT"/>
-        </w:rPr>
-        <w:t xml:space="preserve">La pantalla inicial debe presentar de forma accesible las siguientes opciones: Estudiantes, Notas, Personal, Pagos, Administración. </w:t>
-      </w:r>
-      <w:r>
-        <w:rPr>
-          <w:lang w:val="es-GT"/>
-        </w:rPr>
-        <w:t>Para tener acceso a la pantalla de inicio del sistema se debe de ingresar con un usuario, según los privilegios del mismo, serán las herramientas habilitadas en la pantalla.</w:t>
-      </w:r>
-    </w:p>
-    <w:p>
-      <w:pPr>
-        <w:pStyle w:val="Prrafodelista"/>
-        <w:numPr>
-          <w:ilvl w:val="0"/>
-          <w:numId w:val="13"/>
+      <w:r>
+        <w:rPr>
+          <w:lang w:val="es-GT"/>
+        </w:rPr>
+        <w:t xml:space="preserve"> Permitiendo ingresar notas en la unidad en curso.</w:t>
+      </w:r>
+    </w:p>
+    <w:p>
+      <w:pPr>
+        <w:pStyle w:val="Prrafodelista"/>
+        <w:spacing w:after="0"/>
+        <w:ind w:left="1440"/>
+        <w:jc w:val="both"/>
+        <w:rPr>
+          <w:b/>
+          <w:lang w:val="es-GT"/>
+        </w:rPr>
+      </w:pPr>
+    </w:p>
+    <w:p>
+      <w:pPr>
+        <w:pStyle w:val="Prrafodelista"/>
+        <w:numPr>
+          <w:ilvl w:val="0"/>
+          <w:numId w:val="17"/>
         </w:numPr>
         <w:jc w:val="both"/>
         <w:rPr>
@@ -1764,94 +2682,78 @@
     </w:p>
     <w:p>
       <w:pPr>
-        <w:spacing w:after="0"/>
-        <w:jc w:val="both"/>
-        <w:rPr>
-          <w:u w:val="single"/>
-          <w:lang w:val="es-GT"/>
-        </w:rPr>
-      </w:pPr>
-      <w:proofErr w:type="spellStart"/>
-      <w:r>
-        <w:rPr>
-          <w:u w:val="single"/>
-          <w:lang w:val="es-GT"/>
-        </w:rPr>
-        <w:t>Login</w:t>
-      </w:r>
-      <w:proofErr w:type="spellEnd"/>
-      <w:r>
-        <w:rPr>
-          <w:u w:val="single"/>
-          <w:lang w:val="es-GT"/>
-        </w:rPr>
-        <w:t xml:space="preserve"> </w:t>
-      </w:r>
-    </w:p>
-    <w:p>
-      <w:pPr>
-        <w:spacing w:after="0"/>
-        <w:jc w:val="both"/>
-        <w:rPr>
-          <w:u w:val="single"/>
-          <w:lang w:val="es-GT"/>
-        </w:rPr>
-      </w:pPr>
-      <w:r>
-        <w:rPr>
-          <w:u w:val="single"/>
-          <w:lang w:val="es-GT"/>
-        </w:rPr>
-        <w:t>Privilegios</w:t>
-      </w:r>
-    </w:p>
-    <w:p>
-      <w:pPr>
-        <w:spacing w:after="0"/>
-        <w:jc w:val="both"/>
-        <w:rPr>
-          <w:u w:val="single"/>
-          <w:lang w:val="es-GT"/>
-        </w:rPr>
-      </w:pPr>
-      <w:r>
-        <w:rPr>
-          <w:u w:val="single"/>
-          <w:lang w:val="es-GT"/>
-        </w:rPr>
-        <w:t>Pantalla inicio</w:t>
-      </w:r>
-    </w:p>
-    <w:p>
-      <w:pPr>
-        <w:spacing w:after="0"/>
-        <w:jc w:val="both"/>
-        <w:rPr>
-          <w:lang w:val="es-GT"/>
-        </w:rPr>
-      </w:pPr>
-      <w:r>
-        <w:rPr>
-          <w:lang w:val="es-GT"/>
-        </w:rPr>
-        <w:t>Consulta de alumnos</w:t>
-      </w:r>
-    </w:p>
-    <w:p>
-      <w:pPr>
-        <w:spacing w:after="0"/>
-        <w:jc w:val="both"/>
-        <w:rPr>
-          <w:u w:val="single"/>
-          <w:lang w:val="es-GT"/>
-        </w:rPr>
-      </w:pPr>
-      <w:r>
-        <w:rPr>
-          <w:u w:val="single"/>
-          <w:lang w:val="es-GT"/>
-        </w:rPr>
-        <w:t>Formularios registro de docentes</w:t>
+        <w:pStyle w:val="Prrafodelista"/>
+        <w:numPr>
+          <w:ilvl w:val="1"/>
+          <w:numId w:val="17"/>
+        </w:numPr>
+        <w:jc w:val="both"/>
+        <w:rPr>
+          <w:lang w:val="es-GT"/>
+        </w:rPr>
+      </w:pPr>
+      <w:r>
+        <w:rPr>
+          <w:b/>
+          <w:lang w:val="es-GT"/>
+        </w:rPr>
+        <w:t>Justificación:</w:t>
+      </w:r>
+      <w:r>
+        <w:rPr>
+          <w:lang w:val="es-GT"/>
+        </w:rPr>
+        <w:t xml:space="preserve"> El administrador de colegio </w:t>
+      </w:r>
+      <w:r>
+        <w:rPr>
+          <w:lang w:val="es-GT"/>
+        </w:rPr>
+        <w:t>luterano</w:t>
+      </w:r>
+      <w:r>
+        <w:rPr>
+          <w:lang w:val="es-GT"/>
+        </w:rPr>
+        <w:t xml:space="preserve"> informo la decisión de desistir </w:t>
+      </w:r>
+      <w:r>
+        <w:rPr>
+          <w:lang w:val="es-GT"/>
+        </w:rPr>
+        <w:t xml:space="preserve">en </w:t>
+      </w:r>
+      <w:r>
+        <w:rPr>
+          <w:lang w:val="es-GT"/>
+        </w:rPr>
+        <w:t>la realización de este requisito dentro del sistema, ya que expresó su deseo en reducir los costos de implementación (requisito requiere equipo para disposición de alumnos).</w:t>
+      </w:r>
+    </w:p>
+    <w:p>
+      <w:pPr>
+        <w:pStyle w:val="Prrafodelista"/>
+        <w:numPr>
+          <w:ilvl w:val="1"/>
+          <w:numId w:val="17"/>
+        </w:numPr>
+        <w:jc w:val="both"/>
+        <w:rPr>
+          <w:lang w:val="es-GT"/>
+        </w:rPr>
+      </w:pPr>
+      <w:r>
+        <w:rPr>
+          <w:b/>
+          <w:lang w:val="es-GT"/>
+        </w:rPr>
+        <w:t>Solución:</w:t>
+      </w:r>
+      <w:r>
+        <w:rPr>
+          <w:lang w:val="es-GT"/>
+        </w:rPr>
+        <w:t xml:space="preserve"> No implementación de ese requisito.</w:t>
       </w:r>
     </w:p>
     <w:sectPr>
@@ -2206,6 +3108,95 @@
     </w:lvl>
   </w:abstractNum>
   <w:abstractNum w:abstractNumId="3" w15:restartNumberingAfterBreak="0">
+    <w:nsid w:val="155A64F8"/>
+    <w:multiLevelType w:val="hybridMultilevel"/>
+    <w:tmpl w:val="F7CE471E"/>
+    <w:lvl w:ilvl="0" w:tplc="100A000F">
+      <w:start w:val="1"/>
+      <w:numFmt w:val="decimal"/>
+      <w:lvlText w:val="%1."/>
+      <w:lvlJc w:val="left"/>
+      <w:pPr>
+        <w:ind w:left="720" w:hanging="360"/>
+      </w:pPr>
+      <w:rPr>
+        <w:rFonts w:hint="default"/>
+      </w:rPr>
+    </w:lvl>
+    <w:lvl w:ilvl="1" w:tplc="100A0019" w:tentative="1">
+      <w:start w:val="1"/>
+      <w:numFmt w:val="lowerLetter"/>
+      <w:lvlText w:val="%2."/>
+      <w:lvlJc w:val="left"/>
+      <w:pPr>
+        <w:ind w:left="1440" w:hanging="360"/>
+      </w:pPr>
+    </w:lvl>
+    <w:lvl w:ilvl="2" w:tplc="100A001B" w:tentative="1">
+      <w:start w:val="1"/>
+      <w:numFmt w:val="lowerRoman"/>
+      <w:lvlText w:val="%3."/>
+      <w:lvlJc w:val="right"/>
+      <w:pPr>
+        <w:ind w:left="2160" w:hanging="180"/>
+      </w:pPr>
+    </w:lvl>
+    <w:lvl w:ilvl="3" w:tplc="100A000F" w:tentative="1">
+      <w:start w:val="1"/>
+      <w:numFmt w:val="decimal"/>
+      <w:lvlText w:val="%4."/>
+      <w:lvlJc w:val="left"/>
+      <w:pPr>
+        <w:ind w:left="2880" w:hanging="360"/>
+      </w:pPr>
+    </w:lvl>
+    <w:lvl w:ilvl="4" w:tplc="100A0019" w:tentative="1">
+      <w:start w:val="1"/>
+      <w:numFmt w:val="lowerLetter"/>
+      <w:lvlText w:val="%5."/>
+      <w:lvlJc w:val="left"/>
+      <w:pPr>
+        <w:ind w:left="3600" w:hanging="360"/>
+      </w:pPr>
+    </w:lvl>
+    <w:lvl w:ilvl="5" w:tplc="100A001B" w:tentative="1">
+      <w:start w:val="1"/>
+      <w:numFmt w:val="lowerRoman"/>
+      <w:lvlText w:val="%6."/>
+      <w:lvlJc w:val="right"/>
+      <w:pPr>
+        <w:ind w:left="4320" w:hanging="180"/>
+      </w:pPr>
+    </w:lvl>
+    <w:lvl w:ilvl="6" w:tplc="100A000F" w:tentative="1">
+      <w:start w:val="1"/>
+      <w:numFmt w:val="decimal"/>
+      <w:lvlText w:val="%7."/>
+      <w:lvlJc w:val="left"/>
+      <w:pPr>
+        <w:ind w:left="5040" w:hanging="360"/>
+      </w:pPr>
+    </w:lvl>
+    <w:lvl w:ilvl="7" w:tplc="100A0019" w:tentative="1">
+      <w:start w:val="1"/>
+      <w:numFmt w:val="lowerLetter"/>
+      <w:lvlText w:val="%8."/>
+      <w:lvlJc w:val="left"/>
+      <w:pPr>
+        <w:ind w:left="5760" w:hanging="360"/>
+      </w:pPr>
+    </w:lvl>
+    <w:lvl w:ilvl="8" w:tplc="100A001B" w:tentative="1">
+      <w:start w:val="1"/>
+      <w:numFmt w:val="lowerRoman"/>
+      <w:lvlText w:val="%9."/>
+      <w:lvlJc w:val="right"/>
+      <w:pPr>
+        <w:ind w:left="6480" w:hanging="180"/>
+      </w:pPr>
+    </w:lvl>
+  </w:abstractNum>
+  <w:abstractNum w:abstractNumId="4" w15:restartNumberingAfterBreak="0">
     <w:nsid w:val="4C051729"/>
     <w:multiLevelType w:val="hybridMultilevel"/>
     <w:tmpl w:val="787C8E38"/>
@@ -2291,7 +3282,7 @@
       </w:pPr>
     </w:lvl>
   </w:abstractNum>
-  <w:abstractNum w:abstractNumId="4" w15:restartNumberingAfterBreak="0">
+  <w:abstractNum w:abstractNumId="5" w15:restartNumberingAfterBreak="0">
     <w:nsid w:val="62151703"/>
     <w:multiLevelType w:val="hybridMultilevel"/>
     <w:tmpl w:val="05200A12"/>
@@ -2404,7 +3395,265 @@
       </w:rPr>
     </w:lvl>
   </w:abstractNum>
-  <w:abstractNum w:abstractNumId="5" w15:restartNumberingAfterBreak="0">
+  <w:abstractNum w:abstractNumId="6" w15:restartNumberingAfterBreak="0">
+    <w:nsid w:val="68AE2881"/>
+    <w:multiLevelType w:val="hybridMultilevel"/>
+    <w:tmpl w:val="787C8E38"/>
+    <w:lvl w:ilvl="0" w:tplc="100A000F">
+      <w:start w:val="1"/>
+      <w:numFmt w:val="decimal"/>
+      <w:lvlText w:val="%1."/>
+      <w:lvlJc w:val="left"/>
+      <w:pPr>
+        <w:ind w:left="720" w:hanging="360"/>
+      </w:pPr>
+    </w:lvl>
+    <w:lvl w:ilvl="1" w:tplc="100A0019">
+      <w:start w:val="1"/>
+      <w:numFmt w:val="lowerLetter"/>
+      <w:lvlText w:val="%2."/>
+      <w:lvlJc w:val="left"/>
+      <w:pPr>
+        <w:ind w:left="1440" w:hanging="360"/>
+      </w:pPr>
+    </w:lvl>
+    <w:lvl w:ilvl="2" w:tplc="100A001B">
+      <w:start w:val="1"/>
+      <w:numFmt w:val="lowerRoman"/>
+      <w:lvlText w:val="%3."/>
+      <w:lvlJc w:val="right"/>
+      <w:pPr>
+        <w:ind w:left="2160" w:hanging="180"/>
+      </w:pPr>
+    </w:lvl>
+    <w:lvl w:ilvl="3" w:tplc="100A000F" w:tentative="1">
+      <w:start w:val="1"/>
+      <w:numFmt w:val="decimal"/>
+      <w:lvlText w:val="%4."/>
+      <w:lvlJc w:val="left"/>
+      <w:pPr>
+        <w:ind w:left="2880" w:hanging="360"/>
+      </w:pPr>
+    </w:lvl>
+    <w:lvl w:ilvl="4" w:tplc="100A0019" w:tentative="1">
+      <w:start w:val="1"/>
+      <w:numFmt w:val="lowerLetter"/>
+      <w:lvlText w:val="%5."/>
+      <w:lvlJc w:val="left"/>
+      <w:pPr>
+        <w:ind w:left="3600" w:hanging="360"/>
+      </w:pPr>
+    </w:lvl>
+    <w:lvl w:ilvl="5" w:tplc="100A001B" w:tentative="1">
+      <w:start w:val="1"/>
+      <w:numFmt w:val="lowerRoman"/>
+      <w:lvlText w:val="%6."/>
+      <w:lvlJc w:val="right"/>
+      <w:pPr>
+        <w:ind w:left="4320" w:hanging="180"/>
+      </w:pPr>
+    </w:lvl>
+    <w:lvl w:ilvl="6" w:tplc="100A000F" w:tentative="1">
+      <w:start w:val="1"/>
+      <w:numFmt w:val="decimal"/>
+      <w:lvlText w:val="%7."/>
+      <w:lvlJc w:val="left"/>
+      <w:pPr>
+        <w:ind w:left="5040" w:hanging="360"/>
+      </w:pPr>
+    </w:lvl>
+    <w:lvl w:ilvl="7" w:tplc="100A0019" w:tentative="1">
+      <w:start w:val="1"/>
+      <w:numFmt w:val="lowerLetter"/>
+      <w:lvlText w:val="%8."/>
+      <w:lvlJc w:val="left"/>
+      <w:pPr>
+        <w:ind w:left="5760" w:hanging="360"/>
+      </w:pPr>
+    </w:lvl>
+    <w:lvl w:ilvl="8" w:tplc="100A001B" w:tentative="1">
+      <w:start w:val="1"/>
+      <w:numFmt w:val="lowerRoman"/>
+      <w:lvlText w:val="%9."/>
+      <w:lvlJc w:val="right"/>
+      <w:pPr>
+        <w:ind w:left="6480" w:hanging="180"/>
+      </w:pPr>
+    </w:lvl>
+  </w:abstractNum>
+  <w:abstractNum w:abstractNumId="7" w15:restartNumberingAfterBreak="0">
+    <w:nsid w:val="6BC00239"/>
+    <w:multiLevelType w:val="hybridMultilevel"/>
+    <w:tmpl w:val="787C8E38"/>
+    <w:lvl w:ilvl="0" w:tplc="100A000F">
+      <w:start w:val="1"/>
+      <w:numFmt w:val="decimal"/>
+      <w:lvlText w:val="%1."/>
+      <w:lvlJc w:val="left"/>
+      <w:pPr>
+        <w:ind w:left="720" w:hanging="360"/>
+      </w:pPr>
+    </w:lvl>
+    <w:lvl w:ilvl="1" w:tplc="100A0019">
+      <w:start w:val="1"/>
+      <w:numFmt w:val="lowerLetter"/>
+      <w:lvlText w:val="%2."/>
+      <w:lvlJc w:val="left"/>
+      <w:pPr>
+        <w:ind w:left="1440" w:hanging="360"/>
+      </w:pPr>
+    </w:lvl>
+    <w:lvl w:ilvl="2" w:tplc="100A001B">
+      <w:start w:val="1"/>
+      <w:numFmt w:val="lowerRoman"/>
+      <w:lvlText w:val="%3."/>
+      <w:lvlJc w:val="right"/>
+      <w:pPr>
+        <w:ind w:left="2160" w:hanging="180"/>
+      </w:pPr>
+    </w:lvl>
+    <w:lvl w:ilvl="3" w:tplc="100A000F" w:tentative="1">
+      <w:start w:val="1"/>
+      <w:numFmt w:val="decimal"/>
+      <w:lvlText w:val="%4."/>
+      <w:lvlJc w:val="left"/>
+      <w:pPr>
+        <w:ind w:left="2880" w:hanging="360"/>
+      </w:pPr>
+    </w:lvl>
+    <w:lvl w:ilvl="4" w:tplc="100A0019" w:tentative="1">
+      <w:start w:val="1"/>
+      <w:numFmt w:val="lowerLetter"/>
+      <w:lvlText w:val="%5."/>
+      <w:lvlJc w:val="left"/>
+      <w:pPr>
+        <w:ind w:left="3600" w:hanging="360"/>
+      </w:pPr>
+    </w:lvl>
+    <w:lvl w:ilvl="5" w:tplc="100A001B" w:tentative="1">
+      <w:start w:val="1"/>
+      <w:numFmt w:val="lowerRoman"/>
+      <w:lvlText w:val="%6."/>
+      <w:lvlJc w:val="right"/>
+      <w:pPr>
+        <w:ind w:left="4320" w:hanging="180"/>
+      </w:pPr>
+    </w:lvl>
+    <w:lvl w:ilvl="6" w:tplc="100A000F" w:tentative="1">
+      <w:start w:val="1"/>
+      <w:numFmt w:val="decimal"/>
+      <w:lvlText w:val="%7."/>
+      <w:lvlJc w:val="left"/>
+      <w:pPr>
+        <w:ind w:left="5040" w:hanging="360"/>
+      </w:pPr>
+    </w:lvl>
+    <w:lvl w:ilvl="7" w:tplc="100A0019" w:tentative="1">
+      <w:start w:val="1"/>
+      <w:numFmt w:val="lowerLetter"/>
+      <w:lvlText w:val="%8."/>
+      <w:lvlJc w:val="left"/>
+      <w:pPr>
+        <w:ind w:left="5760" w:hanging="360"/>
+      </w:pPr>
+    </w:lvl>
+    <w:lvl w:ilvl="8" w:tplc="100A001B" w:tentative="1">
+      <w:start w:val="1"/>
+      <w:numFmt w:val="lowerRoman"/>
+      <w:lvlText w:val="%9."/>
+      <w:lvlJc w:val="right"/>
+      <w:pPr>
+        <w:ind w:left="6480" w:hanging="180"/>
+      </w:pPr>
+    </w:lvl>
+  </w:abstractNum>
+  <w:abstractNum w:abstractNumId="8" w15:restartNumberingAfterBreak="0">
+    <w:nsid w:val="74A51F5B"/>
+    <w:multiLevelType w:val="hybridMultilevel"/>
+    <w:tmpl w:val="787C8E38"/>
+    <w:lvl w:ilvl="0" w:tplc="100A000F">
+      <w:start w:val="1"/>
+      <w:numFmt w:val="decimal"/>
+      <w:lvlText w:val="%1."/>
+      <w:lvlJc w:val="left"/>
+      <w:pPr>
+        <w:ind w:left="720" w:hanging="360"/>
+      </w:pPr>
+    </w:lvl>
+    <w:lvl w:ilvl="1" w:tplc="100A0019">
+      <w:start w:val="1"/>
+      <w:numFmt w:val="lowerLetter"/>
+      <w:lvlText w:val="%2."/>
+      <w:lvlJc w:val="left"/>
+      <w:pPr>
+        <w:ind w:left="1440" w:hanging="360"/>
+      </w:pPr>
+    </w:lvl>
+    <w:lvl w:ilvl="2" w:tplc="100A001B">
+      <w:start w:val="1"/>
+      <w:numFmt w:val="lowerRoman"/>
+      <w:lvlText w:val="%3."/>
+      <w:lvlJc w:val="right"/>
+      <w:pPr>
+        <w:ind w:left="2160" w:hanging="180"/>
+      </w:pPr>
+    </w:lvl>
+    <w:lvl w:ilvl="3" w:tplc="100A000F" w:tentative="1">
+      <w:start w:val="1"/>
+      <w:numFmt w:val="decimal"/>
+      <w:lvlText w:val="%4."/>
+      <w:lvlJc w:val="left"/>
+      <w:pPr>
+        <w:ind w:left="2880" w:hanging="360"/>
+      </w:pPr>
+    </w:lvl>
+    <w:lvl w:ilvl="4" w:tplc="100A0019" w:tentative="1">
+      <w:start w:val="1"/>
+      <w:numFmt w:val="lowerLetter"/>
+      <w:lvlText w:val="%5."/>
+      <w:lvlJc w:val="left"/>
+      <w:pPr>
+        <w:ind w:left="3600" w:hanging="360"/>
+      </w:pPr>
+    </w:lvl>
+    <w:lvl w:ilvl="5" w:tplc="100A001B" w:tentative="1">
+      <w:start w:val="1"/>
+      <w:numFmt w:val="lowerRoman"/>
+      <w:lvlText w:val="%6."/>
+      <w:lvlJc w:val="right"/>
+      <w:pPr>
+        <w:ind w:left="4320" w:hanging="180"/>
+      </w:pPr>
+    </w:lvl>
+    <w:lvl w:ilvl="6" w:tplc="100A000F" w:tentative="1">
+      <w:start w:val="1"/>
+      <w:numFmt w:val="decimal"/>
+      <w:lvlText w:val="%7."/>
+      <w:lvlJc w:val="left"/>
+      <w:pPr>
+        <w:ind w:left="5040" w:hanging="360"/>
+      </w:pPr>
+    </w:lvl>
+    <w:lvl w:ilvl="7" w:tplc="100A0019" w:tentative="1">
+      <w:start w:val="1"/>
+      <w:numFmt w:val="lowerLetter"/>
+      <w:lvlText w:val="%8."/>
+      <w:lvlJc w:val="left"/>
+      <w:pPr>
+        <w:ind w:left="5760" w:hanging="360"/>
+      </w:pPr>
+    </w:lvl>
+    <w:lvl w:ilvl="8" w:tplc="100A001B" w:tentative="1">
+      <w:start w:val="1"/>
+      <w:numFmt w:val="lowerRoman"/>
+      <w:lvlText w:val="%9."/>
+      <w:lvlJc w:val="right"/>
+      <w:pPr>
+        <w:ind w:left="6480" w:hanging="180"/>
+      </w:pPr>
+    </w:lvl>
+  </w:abstractNum>
+  <w:abstractNum w:abstractNumId="9" w15:restartNumberingAfterBreak="0">
     <w:nsid w:val="7EFB3A1D"/>
     <w:multiLevelType w:val="hybridMultilevel"/>
     <w:tmpl w:val="59C4157E"/>
@@ -2517,7 +3766,7 @@
       </w:rPr>
     </w:lvl>
   </w:abstractNum>
-  <w:abstractNum w:abstractNumId="6" w15:restartNumberingAfterBreak="0">
+  <w:abstractNum w:abstractNumId="10" w15:restartNumberingAfterBreak="0">
     <w:nsid w:val="7F496D97"/>
     <w:multiLevelType w:val="hybridMultilevel"/>
     <w:tmpl w:val="F998FF28"/>
@@ -2634,40 +3883,40 @@
     <w:abstractNumId w:val="0"/>
   </w:num>
   <w:num w:numId="2">
-    <w:abstractNumId w:val="4"/>
+    <w:abstractNumId w:val="5"/>
   </w:num>
   <w:num w:numId="3">
     <w:abstractNumId w:val="2"/>
   </w:num>
   <w:num w:numId="4">
-    <w:abstractNumId w:val="6"/>
+    <w:abstractNumId w:val="10"/>
   </w:num>
   <w:num w:numId="5">
     <w:abstractNumId w:val="1"/>
   </w:num>
   <w:num w:numId="6">
-    <w:abstractNumId w:val="5"/>
+    <w:abstractNumId w:val="9"/>
   </w:num>
   <w:num w:numId="7">
-    <w:abstractNumId w:val="3"/>
+    <w:abstractNumId w:val="4"/>
   </w:num>
   <w:num w:numId="8">
     <w:abstractNumId w:val="0"/>
   </w:num>
   <w:num w:numId="9">
-    <w:abstractNumId w:val="4"/>
+    <w:abstractNumId w:val="5"/>
   </w:num>
   <w:num w:numId="10">
     <w:abstractNumId w:val="2"/>
   </w:num>
   <w:num w:numId="11">
-    <w:abstractNumId w:val="6"/>
+    <w:abstractNumId w:val="10"/>
   </w:num>
   <w:num w:numId="12">
     <w:abstractNumId w:val="1"/>
   </w:num>
   <w:num w:numId="13">
-    <w:abstractNumId w:val="3"/>
+    <w:abstractNumId w:val="4"/>
     <w:lvlOverride w:ilvl="0">
       <w:startOverride w:val="1"/>
     </w:lvlOverride>
@@ -2695,6 +3944,18 @@
     <w:lvlOverride w:ilvl="8">
       <w:startOverride w:val="1"/>
     </w:lvlOverride>
+  </w:num>
+  <w:num w:numId="14">
+    <w:abstractNumId w:val="8"/>
+  </w:num>
+  <w:num w:numId="15">
+    <w:abstractNumId w:val="3"/>
+  </w:num>
+  <w:num w:numId="16">
+    <w:abstractNumId w:val="7"/>
+  </w:num>
+  <w:num w:numId="17">
+    <w:abstractNumId w:val="6"/>
   </w:num>
 </w:numbering>
 </file>

</xml_diff>